<commit_message>
Howto.docx updated and apache abstract added in java files
</commit_message>
<xml_diff>
--- a/doc/How to....docx
+++ b/doc/How to....docx
@@ -1140,21 +1140,11 @@
           <w:lang w:val="en-US"/>
         </w:rPr>
       </w:pPr>
-      <w:proofErr w:type="spellStart"/>
-      <w:proofErr w:type="gramStart"/>
-      <w:r>
-        <w:rPr>
-          <w:lang w:val="en-US"/>
-        </w:rPr>
-        <w:t>conf</w:t>
-      </w:r>
-      <w:proofErr w:type="spellEnd"/>
-      <w:proofErr w:type="gramEnd"/>
-      <w:r>
-        <w:rPr>
-          <w:lang w:val="en-US"/>
-        </w:rPr>
-        <w:t xml:space="preserve"> directory</w:t>
+      <w:r>
+        <w:rPr>
+          <w:lang w:val="en-US"/>
+        </w:rPr>
+        <w:t>conf directory</w:t>
       </w:r>
     </w:p>
     <w:p>
@@ -1173,21 +1163,7 @@
         <w:rPr>
           <w:lang w:val="en-US"/>
         </w:rPr>
-        <w:t>“</w:t>
-      </w:r>
-      <w:proofErr w:type="spellStart"/>
-      <w:r>
-        <w:rPr>
-          <w:lang w:val="en-US"/>
-        </w:rPr>
-        <w:t>db.properties</w:t>
-      </w:r>
-      <w:proofErr w:type="spellEnd"/>
-      <w:r>
-        <w:rPr>
-          <w:lang w:val="en-US"/>
-        </w:rPr>
-        <w:t>” file where JQM connection information must be set. JQM can’t run successfully if this information are not set correctly.</w:t>
+        <w:t>“db.properties” file where JQM connection information must be set. JQM can’t run successfully if this information are not set correctly.</w:t>
       </w:r>
     </w:p>
     <w:p>
@@ -1215,14 +1191,12 @@
           <w:lang w:val="en-US"/>
         </w:rPr>
       </w:pPr>
-      <w:proofErr w:type="spellStart"/>
       <w:r>
         <w:rPr>
           <w:lang w:val="en-US"/>
         </w:rPr>
         <w:t>javax.persistence.driver</w:t>
       </w:r>
-      <w:proofErr w:type="spellEnd"/>
       <w:r>
         <w:rPr>
           <w:lang w:val="en-US"/>
@@ -1263,21 +1237,7 @@
         <w:rPr>
           <w:lang w:val="en-US"/>
         </w:rPr>
-        <w:t>javax.persistence.url=</w:t>
-      </w:r>
-      <w:proofErr w:type="spellStart"/>
-      <w:r>
-        <w:rPr>
-          <w:lang w:val="en-US"/>
-        </w:rPr>
-        <w:t>url</w:t>
-      </w:r>
-      <w:proofErr w:type="spellEnd"/>
-      <w:r>
-        <w:rPr>
-          <w:lang w:val="en-US"/>
-        </w:rPr>
-        <w:t xml:space="preserve"> to connect JQM at the database</w:t>
+        <w:t>javax.persistence.url=url to connect JQM at the database</w:t>
       </w:r>
     </w:p>
     <w:p>
@@ -1291,19 +1251,11 @@
           <w:lang w:val="en-US"/>
         </w:rPr>
       </w:pPr>
-      <w:proofErr w:type="spellStart"/>
-      <w:r>
-        <w:rPr>
-          <w:lang w:val="en-US"/>
-        </w:rPr>
-        <w:t>javax.persistence.user</w:t>
-      </w:r>
-      <w:proofErr w:type="spellEnd"/>
-      <w:r>
-        <w:rPr>
-          <w:lang w:val="en-US"/>
-        </w:rPr>
-        <w:t>=database user</w:t>
+      <w:r>
+        <w:rPr>
+          <w:lang w:val="en-US"/>
+        </w:rPr>
+        <w:t>javax.persistence.user=database user</w:t>
       </w:r>
     </w:p>
     <w:p>
@@ -1317,19 +1269,11 @@
           <w:lang w:val="en-US"/>
         </w:rPr>
       </w:pPr>
-      <w:proofErr w:type="spellStart"/>
-      <w:r>
-        <w:rPr>
-          <w:lang w:val="en-US"/>
-        </w:rPr>
-        <w:t>javax.persistence.password</w:t>
-      </w:r>
-      <w:proofErr w:type="spellEnd"/>
-      <w:r>
-        <w:rPr>
-          <w:lang w:val="en-US"/>
-        </w:rPr>
-        <w:t>=user password</w:t>
+      <w:r>
+        <w:rPr>
+          <w:lang w:val="en-US"/>
+        </w:rPr>
+        <w:t>javax.persistence.password=user password</w:t>
       </w:r>
     </w:p>
     <w:p>
@@ -1348,19 +1292,11 @@
           <w:lang w:val="en-US"/>
         </w:rPr>
       </w:pPr>
-      <w:proofErr w:type="gramStart"/>
-      <w:r>
-        <w:rPr>
-          <w:lang w:val="en-US"/>
-        </w:rPr>
-        <w:t>lib</w:t>
-      </w:r>
-      <w:proofErr w:type="gramEnd"/>
-      <w:r>
-        <w:rPr>
-          <w:lang w:val="en-US"/>
-        </w:rPr>
-        <w:t xml:space="preserve"> directory</w:t>
+      <w:r>
+        <w:rPr>
+          <w:lang w:val="en-US"/>
+        </w:rPr>
+        <w:t>lib directory</w:t>
       </w:r>
     </w:p>
     <w:p>
@@ -1374,21 +1310,7 @@
         <w:rPr>
           <w:lang w:val="en-US"/>
         </w:rPr>
-        <w:t xml:space="preserve">Contains all the JQM dependencies, the </w:t>
-      </w:r>
-      <w:proofErr w:type="spellStart"/>
-      <w:r>
-        <w:rPr>
-          <w:lang w:val="en-US"/>
-        </w:rPr>
-        <w:t>xsd</w:t>
-      </w:r>
-      <w:proofErr w:type="spellEnd"/>
-      <w:r>
-        <w:rPr>
-          <w:lang w:val="en-US"/>
-        </w:rPr>
-        <w:t xml:space="preserve"> file</w:t>
+        <w:t>Contains all the JQM dependencies, the xsd file</w:t>
       </w:r>
       <w:r>
         <w:rPr>
@@ -1436,19 +1358,11 @@
           <w:lang w:val="en-US"/>
         </w:rPr>
       </w:pPr>
-      <w:proofErr w:type="gramStart"/>
-      <w:r>
-        <w:rPr>
-          <w:lang w:val="en-US"/>
-        </w:rPr>
-        <w:t>jobs</w:t>
-      </w:r>
-      <w:proofErr w:type="gramEnd"/>
-      <w:r>
-        <w:rPr>
-          <w:lang w:val="en-US"/>
-        </w:rPr>
-        <w:t xml:space="preserve"> directory</w:t>
+      <w:r>
+        <w:rPr>
+          <w:lang w:val="en-US"/>
+        </w:rPr>
+        <w:t>jobs directory</w:t>
       </w:r>
     </w:p>
     <w:p>
@@ -1474,27 +1388,13 @@
         <w:rPr>
           <w:lang w:val="en-US"/>
         </w:rPr>
-        <w:t xml:space="preserve">nd </w:t>
-      </w:r>
-      <w:proofErr w:type="gramStart"/>
-      <w:r>
-        <w:rPr>
-          <w:lang w:val="en-US"/>
-        </w:rPr>
-        <w:t xml:space="preserve">potentially </w:t>
-      </w:r>
-      <w:r>
-        <w:rPr>
-          <w:lang w:val="en-US"/>
-        </w:rPr>
-        <w:t xml:space="preserve"> lib</w:t>
-      </w:r>
-      <w:proofErr w:type="gramEnd"/>
-      <w:r>
-        <w:rPr>
-          <w:lang w:val="en-US"/>
-        </w:rPr>
-        <w:t xml:space="preserve"> directory or a pom.xml.</w:t>
+        <w:t xml:space="preserve">nd potentially </w:t>
+      </w:r>
+      <w:r>
+        <w:rPr>
+          <w:lang w:val="en-US"/>
+        </w:rPr>
+        <w:t xml:space="preserve"> lib directory or a pom.xml.</w:t>
       </w:r>
       <w:r>
         <w:rPr>
@@ -1598,15 +1498,7 @@
         <w:pStyle w:val="code"/>
       </w:pPr>
       <w:r>
-        <w:t>&lt;</w:t>
-      </w:r>
-      <w:proofErr w:type="gramStart"/>
-      <w:r>
-        <w:t>dependency</w:t>
-      </w:r>
-      <w:proofErr w:type="gramEnd"/>
-      <w:r>
-        <w:t>&gt;</w:t>
+        <w:t>&lt;dependency&gt;</w:t>
       </w:r>
     </w:p>
     <w:p>
@@ -1615,31 +1507,7 @@
       </w:pPr>
       <w:r>
         <w:tab/>
-        <w:t>&lt;</w:t>
-      </w:r>
-      <w:proofErr w:type="spellStart"/>
-      <w:r>
-        <w:t>groupId</w:t>
-      </w:r>
-      <w:proofErr w:type="spellEnd"/>
-      <w:r>
-        <w:t>&gt;</w:t>
-      </w:r>
-      <w:proofErr w:type="spellStart"/>
-      <w:r>
-        <w:t>com.enioka.jqm</w:t>
-      </w:r>
-      <w:proofErr w:type="spellEnd"/>
-      <w:r>
-        <w:t>&lt;/</w:t>
-      </w:r>
-      <w:proofErr w:type="spellStart"/>
-      <w:r>
-        <w:t>groupId</w:t>
-      </w:r>
-      <w:proofErr w:type="spellEnd"/>
-      <w:r>
-        <w:t>&gt;</w:t>
+        <w:t>&lt;groupId&gt;com.enioka.jqm&lt;/groupId&gt;</w:t>
       </w:r>
     </w:p>
     <w:p>
@@ -1648,36 +1516,13 @@
         <w:ind w:firstLine="708"/>
       </w:pPr>
       <w:r>
-        <w:t>&lt;</w:t>
-      </w:r>
-      <w:proofErr w:type="spellStart"/>
-      <w:proofErr w:type="gramStart"/>
-      <w:r>
-        <w:t>artifactId</w:t>
-      </w:r>
-      <w:proofErr w:type="spellEnd"/>
-      <w:proofErr w:type="gramEnd"/>
-      <w:r>
-        <w:t>&gt;</w:t>
-      </w:r>
-      <w:proofErr w:type="spellStart"/>
-      <w:r>
-        <w:t>jqm-</w:t>
+        <w:t>&lt;artifactId&gt;jqm-</w:t>
       </w:r>
       <w:r>
         <w:t>api</w:t>
       </w:r>
-      <w:proofErr w:type="spellEnd"/>
-      <w:r>
-        <w:t>&lt;/</w:t>
-      </w:r>
-      <w:proofErr w:type="spellStart"/>
-      <w:r>
-        <w:t>artifactId</w:t>
-      </w:r>
-      <w:proofErr w:type="spellEnd"/>
-      <w:r>
-        <w:t>&gt;</w:t>
+      <w:r>
+        <w:t>&lt;/artifactId&gt;</w:t>
       </w:r>
     </w:p>
     <w:p>
@@ -1761,35 +1606,11 @@
           <w:lang w:val="en-US"/>
         </w:rPr>
       </w:pPr>
-      <w:proofErr w:type="spellStart"/>
-      <w:proofErr w:type="gramStart"/>
-      <w:r>
-        <w:rPr>
-          <w:lang w:val="en-US"/>
-        </w:rPr>
-        <w:t>getDefaultConnection</w:t>
-      </w:r>
-      <w:proofErr w:type="spellEnd"/>
-      <w:proofErr w:type="gramEnd"/>
-      <w:r>
-        <w:rPr>
-          <w:lang w:val="en-US"/>
-        </w:rPr>
-        <w:t xml:space="preserve">: To be connected relatively to the </w:t>
-      </w:r>
-      <w:proofErr w:type="spellStart"/>
-      <w:r>
-        <w:rPr>
-          <w:lang w:val="en-US"/>
-        </w:rPr>
-        <w:t>jndi</w:t>
-      </w:r>
-      <w:proofErr w:type="spellEnd"/>
-      <w:r>
-        <w:rPr>
-          <w:lang w:val="en-US"/>
-        </w:rPr>
-        <w:t xml:space="preserve"> insert in the database.</w:t>
+      <w:r>
+        <w:rPr>
+          <w:lang w:val="en-US"/>
+        </w:rPr>
+        <w:t>getDefaultConnection: To be connected relatively to the jndi insert in the database.</w:t>
       </w:r>
     </w:p>
     <w:p>
@@ -1803,19 +1624,11 @@
           <w:lang w:val="en-US"/>
         </w:rPr>
       </w:pPr>
-      <w:proofErr w:type="spellStart"/>
-      <w:r>
-        <w:rPr>
-          <w:lang w:val="en-US"/>
-        </w:rPr>
-        <w:t>addDeliverable</w:t>
-      </w:r>
-      <w:proofErr w:type="spellEnd"/>
-      <w:r>
-        <w:rPr>
-          <w:lang w:val="en-US"/>
-        </w:rPr>
-        <w:t>: To add a deliverable</w:t>
+      <w:r>
+        <w:rPr>
+          <w:lang w:val="en-US"/>
+        </w:rPr>
+        <w:t>addDeliverable: To add a deliverable</w:t>
       </w:r>
     </w:p>
     <w:p>
@@ -1829,19 +1642,11 @@
           <w:lang w:val="en-US"/>
         </w:rPr>
       </w:pPr>
-      <w:proofErr w:type="spellStart"/>
-      <w:r>
-        <w:rPr>
-          <w:lang w:val="en-US"/>
-        </w:rPr>
-        <w:t>sendMsg</w:t>
-      </w:r>
-      <w:proofErr w:type="spellEnd"/>
-      <w:r>
-        <w:rPr>
-          <w:lang w:val="en-US"/>
-        </w:rPr>
-        <w:t>:</w:t>
+      <w:r>
+        <w:rPr>
+          <w:lang w:val="en-US"/>
+        </w:rPr>
+        <w:t>sendMsg:</w:t>
       </w:r>
       <w:r>
         <w:rPr>
@@ -1861,19 +1666,11 @@
           <w:lang w:val="en-US"/>
         </w:rPr>
       </w:pPr>
-      <w:proofErr w:type="spellStart"/>
-      <w:r>
-        <w:rPr>
-          <w:lang w:val="en-US"/>
-        </w:rPr>
-        <w:t>sendProgress</w:t>
-      </w:r>
-      <w:proofErr w:type="spellEnd"/>
-      <w:r>
-        <w:rPr>
-          <w:lang w:val="en-US"/>
-        </w:rPr>
-        <w:t>:</w:t>
+      <w:r>
+        <w:rPr>
+          <w:lang w:val="en-US"/>
+        </w:rPr>
+        <w:t>sendProgress:</w:t>
       </w:r>
       <w:r>
         <w:rPr>
@@ -1893,33 +1690,11 @@
           <w:lang w:val="en-US"/>
         </w:rPr>
       </w:pPr>
-      <w:proofErr w:type="spellStart"/>
-      <w:r>
-        <w:rPr>
-          <w:lang w:val="en-US"/>
-        </w:rPr>
-        <w:t>enQueue</w:t>
-      </w:r>
-      <w:proofErr w:type="spellEnd"/>
-      <w:r>
-        <w:rPr>
-          <w:lang w:val="en-US"/>
-        </w:rPr>
-        <w:t xml:space="preserve">: To </w:t>
-      </w:r>
-      <w:proofErr w:type="spellStart"/>
-      <w:r>
-        <w:rPr>
-          <w:lang w:val="en-US"/>
-        </w:rPr>
-        <w:t>enqueue</w:t>
-      </w:r>
-      <w:proofErr w:type="spellEnd"/>
-      <w:r>
-        <w:rPr>
-          <w:lang w:val="en-US"/>
-        </w:rPr>
-        <w:t xml:space="preserve"> a job</w:t>
+      <w:r>
+        <w:rPr>
+          <w:lang w:val="en-US"/>
+        </w:rPr>
+        <w:t>enQueue: To enqueue a job</w:t>
       </w:r>
     </w:p>
     <w:p>
@@ -1954,15 +1729,7 @@
         <w:pStyle w:val="code"/>
       </w:pPr>
       <w:r>
-        <w:t>&lt;</w:t>
-      </w:r>
-      <w:proofErr w:type="gramStart"/>
-      <w:r>
-        <w:t>dependency</w:t>
-      </w:r>
-      <w:proofErr w:type="gramEnd"/>
-      <w:r>
-        <w:t>&gt;</w:t>
+        <w:t>&lt;dependency&gt;</w:t>
       </w:r>
     </w:p>
     <w:p>
@@ -1971,31 +1738,7 @@
       </w:pPr>
       <w:r>
         <w:tab/>
-        <w:t>&lt;</w:t>
-      </w:r>
-      <w:proofErr w:type="spellStart"/>
-      <w:r>
-        <w:t>groupId</w:t>
-      </w:r>
-      <w:proofErr w:type="spellEnd"/>
-      <w:r>
-        <w:t>&gt;</w:t>
-      </w:r>
-      <w:proofErr w:type="spellStart"/>
-      <w:r>
-        <w:t>com.enioka.jqm</w:t>
-      </w:r>
-      <w:proofErr w:type="spellEnd"/>
-      <w:r>
-        <w:t>&lt;/</w:t>
-      </w:r>
-      <w:proofErr w:type="spellStart"/>
-      <w:r>
-        <w:t>groupId</w:t>
-      </w:r>
-      <w:proofErr w:type="spellEnd"/>
-      <w:r>
-        <w:t>&gt;</w:t>
+        <w:t>&lt;groupId&gt;com.enioka.jqm&lt;/groupId&gt;</w:t>
       </w:r>
     </w:p>
     <w:p>
@@ -2004,33 +1747,10 @@
         <w:ind w:firstLine="708"/>
       </w:pPr>
       <w:r>
-        <w:t>&lt;</w:t>
-      </w:r>
-      <w:proofErr w:type="spellStart"/>
-      <w:proofErr w:type="gramStart"/>
-      <w:r>
-        <w:t>artifactId</w:t>
-      </w:r>
-      <w:proofErr w:type="spellEnd"/>
-      <w:proofErr w:type="gramEnd"/>
-      <w:r>
-        <w:t>&gt;</w:t>
-      </w:r>
-      <w:proofErr w:type="spellStart"/>
-      <w:r>
-        <w:t>jqm-clientapi</w:t>
-      </w:r>
-      <w:proofErr w:type="spellEnd"/>
-      <w:r>
-        <w:t>&lt;/</w:t>
-      </w:r>
-      <w:proofErr w:type="spellStart"/>
-      <w:r>
-        <w:t>artifactId</w:t>
-      </w:r>
-      <w:proofErr w:type="spellEnd"/>
-      <w:r>
-        <w:t>&gt;</w:t>
+        <w:t>&lt;artifactId&gt;jqm-clientapi</w:t>
+      </w:r>
+      <w:r>
+        <w:t>&lt;/artifactId&gt;</w:t>
       </w:r>
     </w:p>
     <w:p>
@@ -2116,21 +1836,7 @@
         <w:rPr>
           <w:lang w:val="en-US"/>
         </w:rPr>
-        <w:t xml:space="preserve">Another way to </w:t>
-      </w:r>
-      <w:proofErr w:type="spellStart"/>
-      <w:r>
-        <w:rPr>
-          <w:lang w:val="en-US"/>
-        </w:rPr>
-        <w:t>enqueue</w:t>
-      </w:r>
-      <w:proofErr w:type="spellEnd"/>
-      <w:r>
-        <w:rPr>
-          <w:lang w:val="en-US"/>
-        </w:rPr>
-        <w:t xml:space="preserve"> a job</w:t>
+        <w:t>Another way to enqueue a job</w:t>
       </w:r>
     </w:p>
     <w:p>
@@ -2212,16 +1918,8 @@
         <w:rPr>
           <w:lang w:val="en-US"/>
         </w:rPr>
-        <w:t xml:space="preserve">ation is available on Confluence or </w:t>
-      </w:r>
-      <w:proofErr w:type="spellStart"/>
-      <w:r>
-        <w:rPr>
-          <w:lang w:val="en-US"/>
-        </w:rPr>
-        <w:t>GitHub</w:t>
-      </w:r>
-      <w:proofErr w:type="spellEnd"/>
+        <w:t>ation is available on Confluence or GitHub</w:t>
+      </w:r>
       <w:r>
         <w:rPr>
           <w:lang w:val="en-US"/>
@@ -2314,21 +2012,7 @@
         <w:rPr>
           <w:lang w:val="en-US"/>
         </w:rPr>
-        <w:t xml:space="preserve">must extends the </w:t>
-      </w:r>
-      <w:proofErr w:type="spellStart"/>
-      <w:r>
-        <w:rPr>
-          <w:lang w:val="en-US"/>
-        </w:rPr>
-        <w:t>JobBase</w:t>
-      </w:r>
-      <w:proofErr w:type="spellEnd"/>
-      <w:r>
-        <w:rPr>
-          <w:lang w:val="en-US"/>
-        </w:rPr>
-        <w:t xml:space="preserve"> API.</w:t>
+        <w:t>must extends the JobBase API.</w:t>
       </w:r>
     </w:p>
     <w:p>
@@ -2396,93 +2080,44 @@
       <w:pPr>
         <w:pStyle w:val="code"/>
       </w:pPr>
-      <w:proofErr w:type="gramStart"/>
-      <w:r>
-        <w:t>import</w:t>
-      </w:r>
-      <w:proofErr w:type="gramEnd"/>
-      <w:r>
-        <w:t xml:space="preserve"> </w:t>
-      </w:r>
-      <w:proofErr w:type="spellStart"/>
-      <w:r>
-        <w:t>java.util.HashMap</w:t>
-      </w:r>
-      <w:proofErr w:type="spellEnd"/>
-      <w:r>
-        <w:t>;</w:t>
-      </w:r>
-    </w:p>
-    <w:p>
-      <w:pPr>
-        <w:pStyle w:val="code"/>
-      </w:pPr>
-      <w:proofErr w:type="gramStart"/>
-      <w:r>
-        <w:t>import</w:t>
-      </w:r>
-      <w:proofErr w:type="gramEnd"/>
-      <w:r>
-        <w:t xml:space="preserve"> </w:t>
-      </w:r>
-      <w:proofErr w:type="spellStart"/>
-      <w:r>
-        <w:t>java.util.Map</w:t>
-      </w:r>
-      <w:proofErr w:type="spellEnd"/>
-      <w:r>
-        <w:t>;</w:t>
-      </w:r>
-    </w:p>
-    <w:p>
-      <w:pPr>
-        <w:pStyle w:val="code"/>
-      </w:pPr>
-      <w:proofErr w:type="gramStart"/>
-      <w:r>
-        <w:t>import</w:t>
-      </w:r>
-      <w:proofErr w:type="gramEnd"/>
-      <w:r>
-        <w:t xml:space="preserve"> </w:t>
-      </w:r>
-      <w:proofErr w:type="spellStart"/>
-      <w:r>
-        <w:t>com.enioka.jqm.api.JobBase</w:t>
-      </w:r>
-      <w:proofErr w:type="spellEnd"/>
-      <w:r>
-        <w:t>;</w:t>
-      </w:r>
-    </w:p>
-    <w:p>
-      <w:pPr>
-        <w:pStyle w:val="code"/>
-      </w:pPr>
-    </w:p>
-    <w:p>
-      <w:pPr>
-        <w:pStyle w:val="code"/>
-      </w:pPr>
-      <w:proofErr w:type="gramStart"/>
-      <w:r>
-        <w:t>public</w:t>
-      </w:r>
-      <w:proofErr w:type="gramEnd"/>
-      <w:r>
-        <w:t xml:space="preserve"> class </w:t>
+      <w:r>
+        <w:t>import java.util.HashMap;</w:t>
+      </w:r>
+    </w:p>
+    <w:p>
+      <w:pPr>
+        <w:pStyle w:val="code"/>
+      </w:pPr>
+      <w:r>
+        <w:t>import java.util.Map;</w:t>
+      </w:r>
+    </w:p>
+    <w:p>
+      <w:pPr>
+        <w:pStyle w:val="code"/>
+      </w:pPr>
+      <w:r>
+        <w:t>import com.enioka.jqm.api.JobBase;</w:t>
+      </w:r>
+    </w:p>
+    <w:p>
+      <w:pPr>
+        <w:pStyle w:val="code"/>
+      </w:pPr>
+    </w:p>
+    <w:p>
+      <w:pPr>
+        <w:pStyle w:val="code"/>
+      </w:pPr>
+      <w:r>
+        <w:t xml:space="preserve">public class </w:t>
       </w:r>
       <w:r>
         <w:t>Caller</w:t>
       </w:r>
       <w:r>
-        <w:t xml:space="preserve"> extends </w:t>
-      </w:r>
-      <w:proofErr w:type="spellStart"/>
-      <w:r>
-        <w:t>JobBase</w:t>
-      </w:r>
-      <w:proofErr w:type="spellEnd"/>
+        <w:t xml:space="preserve"> extends JobBase</w:t>
+      </w:r>
     </w:p>
     <w:p>
       <w:pPr>
@@ -2507,14 +2142,7 @@
       </w:pPr>
       <w:r>
         <w:tab/>
-      </w:r>
-      <w:proofErr w:type="gramStart"/>
-      <w:r>
-        <w:t>public</w:t>
-      </w:r>
-      <w:proofErr w:type="gramEnd"/>
-      <w:r>
-        <w:t xml:space="preserve"> void start()</w:t>
+        <w:t>public void start()</w:t>
       </w:r>
     </w:p>
     <w:p>
@@ -2537,23 +2165,7 @@
         <w:tab/>
       </w:r>
       <w:r>
-        <w:t xml:space="preserve">Map&lt;String, String&gt; </w:t>
-      </w:r>
-      <w:proofErr w:type="spellStart"/>
-      <w:r>
-        <w:t>params</w:t>
-      </w:r>
-      <w:proofErr w:type="spellEnd"/>
-      <w:r>
-        <w:t xml:space="preserve"> = new </w:t>
-      </w:r>
-      <w:proofErr w:type="spellStart"/>
-      <w:r>
-        <w:t>HashMap</w:t>
-      </w:r>
-      <w:proofErr w:type="spellEnd"/>
-      <w:r>
-        <w:t>&lt;String, String&gt;();</w:t>
+        <w:t>Map&lt;String, String&gt; params = new HashMap&lt;String, String&gt;();</w:t>
       </w:r>
     </w:p>
     <w:p>
@@ -2566,8 +2178,6 @@
       <w:r>
         <w:tab/>
       </w:r>
-      <w:proofErr w:type="spellStart"/>
-      <w:proofErr w:type="gramStart"/>
       <w:r>
         <w:t>p</w:t>
       </w:r>
@@ -2575,12 +2185,7 @@
         <w:t>arams</w:t>
       </w:r>
       <w:r>
-        <w:t>.put</w:t>
-      </w:r>
-      <w:proofErr w:type="spellEnd"/>
-      <w:proofErr w:type="gramEnd"/>
-      <w:r>
-        <w:t>(“myParam1”, “</w:t>
+        <w:t>.put(“myParam1”, “</w:t>
       </w:r>
       <w:r>
         <w:t>parameter1</w:t>
@@ -2599,8 +2204,6 @@
       <w:r>
         <w:tab/>
       </w:r>
-      <w:proofErr w:type="spellStart"/>
-      <w:proofErr w:type="gramStart"/>
       <w:r>
         <w:t>p</w:t>
       </w:r>
@@ -2608,12 +2211,7 @@
         <w:t>arams</w:t>
       </w:r>
       <w:r>
-        <w:t>.put</w:t>
-      </w:r>
-      <w:proofErr w:type="spellEnd"/>
-      <w:proofErr w:type="gramEnd"/>
-      <w:r>
-        <w:t>(“myParam2”, “</w:t>
+        <w:t>.put(“myParam2”, “</w:t>
       </w:r>
       <w:r>
         <w:t>parameter2</w:t>
@@ -2636,23 +2234,7 @@
       </w:r>
       <w:r>
         <w:tab/>
-        <w:t xml:space="preserve">// </w:t>
-      </w:r>
-      <w:proofErr w:type="spellStart"/>
-      <w:r>
-        <w:t>enQueue</w:t>
-      </w:r>
-      <w:proofErr w:type="spellEnd"/>
-      <w:r>
-        <w:t xml:space="preserve"> is a </w:t>
-      </w:r>
-      <w:proofErr w:type="spellStart"/>
-      <w:r>
-        <w:t>JobBase</w:t>
-      </w:r>
-      <w:proofErr w:type="spellEnd"/>
-      <w:r>
-        <w:t xml:space="preserve"> method.</w:t>
+        <w:t>// enQueue is a JobBase method.</w:t>
       </w:r>
     </w:p>
     <w:p>
@@ -2664,15 +2246,7 @@
       </w:r>
       <w:r>
         <w:tab/>
-        <w:t xml:space="preserve">// It is used to </w:t>
-      </w:r>
-      <w:proofErr w:type="spellStart"/>
-      <w:r>
-        <w:t>enqueue</w:t>
-      </w:r>
-      <w:proofErr w:type="spellEnd"/>
-      <w:r>
-        <w:t xml:space="preserve"> a Job, here “Called”.</w:t>
+        <w:t>// It is used to enqueue a Job, here “Called”.</w:t>
       </w:r>
     </w:p>
     <w:p>
@@ -2685,15 +2259,8 @@
       <w:r>
         <w:tab/>
       </w:r>
-      <w:proofErr w:type="spellStart"/>
-      <w:proofErr w:type="gramStart"/>
-      <w:r>
-        <w:t>enQueue</w:t>
-      </w:r>
-      <w:proofErr w:type="spellEnd"/>
-      <w:proofErr w:type="gramEnd"/>
-      <w:r>
-        <w:t>(“</w:t>
+      <w:r>
+        <w:t>enQueue(“</w:t>
       </w:r>
       <w:r>
         <w:t>Called</w:t>
@@ -2716,26 +2283,10 @@
         <w:pStyle w:val="code"/>
       </w:pPr>
       <w:r>
-        <w:t xml:space="preserve">                    </w:t>
-      </w:r>
-      <w:proofErr w:type="gramStart"/>
-      <w:r>
-        <w:t>null</w:t>
-      </w:r>
-      <w:proofErr w:type="gramEnd"/>
-      <w:r>
-        <w:t xml:space="preserve">, </w:t>
-      </w:r>
-      <w:r>
-        <w:t xml:space="preserve">null, null, null, </w:t>
-      </w:r>
-      <w:proofErr w:type="spellStart"/>
-      <w:r>
-        <w:t>params</w:t>
-      </w:r>
-      <w:proofErr w:type="spellEnd"/>
-      <w:r>
-        <w:t>);</w:t>
+        <w:t xml:space="preserve">                    null, </w:t>
+      </w:r>
+      <w:r>
+        <w:t>null, null, null, params);</w:t>
       </w:r>
     </w:p>
     <w:p>
@@ -2753,16 +2304,9 @@
       <w:r>
         <w:tab/>
       </w:r>
-      <w:proofErr w:type="spellStart"/>
-      <w:proofErr w:type="gramStart"/>
-      <w:r>
-        <w:t>System.out.println</w:t>
-      </w:r>
-      <w:proofErr w:type="spellEnd"/>
-      <w:r>
-        <w:t>(</w:t>
-      </w:r>
-      <w:proofErr w:type="gramEnd"/>
+      <w:r>
+        <w:t>System.out.println(</w:t>
+      </w:r>
       <w:r>
         <w:t>“</w:t>
       </w:r>
@@ -2773,15 +2317,45 @@
         <w:t>:</w:t>
       </w:r>
       <w:r>
-        <w:t xml:space="preserve"> </w:t>
-      </w:r>
-      <w:proofErr w:type="spellStart"/>
-      <w:r>
-        <w:t>Enqueue</w:t>
-      </w:r>
-      <w:proofErr w:type="spellEnd"/>
-      <w:r>
-        <w:t xml:space="preserve"> finish. Called job will             </w:t>
+        <w:t xml:space="preserve"> Enqueue finish. Called job will             </w:t>
+      </w:r>
+    </w:p>
+    <w:p>
+      <w:pPr>
+        <w:pStyle w:val="code"/>
+      </w:pPr>
+      <w:r>
+        <w:t xml:space="preserve">                                        start</w:t>
+      </w:r>
+      <w:r>
+        <w:t>!”);</w:t>
+      </w:r>
+    </w:p>
+    <w:p>
+      <w:pPr>
+        <w:pStyle w:val="code"/>
+      </w:pPr>
+      <w:r>
+        <w:tab/>
+      </w:r>
+      <w:r>
+        <w:tab/>
+        <w:t>System.out.println(“</w:t>
+      </w:r>
+      <w:r>
+        <w:t>Caller</w:t>
+      </w:r>
+      <w:r>
+        <w:t xml:space="preserve">: </w:t>
+      </w:r>
+      <w:r>
+        <w:t xml:space="preserve">my parameters are </w:t>
+      </w:r>
+      <w:r>
+        <w:t xml:space="preserve">” + </w:t>
+      </w:r>
+      <w:r>
+        <w:t xml:space="preserve">                                 </w:t>
       </w:r>
     </w:p>
     <w:p>
@@ -2791,52 +2365,11 @@
       <w:r>
         <w:t xml:space="preserve">                                        </w:t>
       </w:r>
-      <w:proofErr w:type="gramStart"/>
-      <w:r>
-        <w:t>start</w:t>
-      </w:r>
-      <w:proofErr w:type="gramEnd"/>
-      <w:r>
-        <w:t>!”);</w:t>
-      </w:r>
-    </w:p>
-    <w:p>
-      <w:pPr>
-        <w:pStyle w:val="code"/>
-      </w:pPr>
-      <w:r>
-        <w:tab/>
-      </w:r>
-      <w:r>
-        <w:tab/>
-      </w:r>
-      <w:proofErr w:type="spellStart"/>
-      <w:proofErr w:type="gramStart"/>
-      <w:r>
-        <w:t>System.out.println</w:t>
-      </w:r>
-      <w:proofErr w:type="spellEnd"/>
-      <w:r>
-        <w:t>(</w:t>
-      </w:r>
-      <w:proofErr w:type="gramEnd"/>
-      <w:r>
-        <w:t>“</w:t>
-      </w:r>
-      <w:r>
-        <w:t>Caller</w:t>
-      </w:r>
-      <w:r>
-        <w:t xml:space="preserve">: </w:t>
-      </w:r>
-      <w:r>
-        <w:t xml:space="preserve">my parameters are </w:t>
-      </w:r>
-      <w:r>
-        <w:t xml:space="preserve">” + </w:t>
-      </w:r>
-      <w:r>
-        <w:t xml:space="preserve">                                 </w:t>
+      <w:r>
+        <w:t>pa</w:t>
+      </w:r>
+      <w:r>
+        <w:t xml:space="preserve">rams.get(“myParam1”) + “ &amp; ” +     </w:t>
       </w:r>
     </w:p>
     <w:p>
@@ -2846,36 +2379,8 @@
       <w:r>
         <w:t xml:space="preserve">                                        </w:t>
       </w:r>
-      <w:proofErr w:type="spellStart"/>
-      <w:proofErr w:type="gramStart"/>
-      <w:r>
-        <w:t>pa</w:t>
-      </w:r>
-      <w:r>
-        <w:t>rams.get</w:t>
-      </w:r>
-      <w:proofErr w:type="spellEnd"/>
-      <w:proofErr w:type="gramEnd"/>
-      <w:r>
-        <w:t xml:space="preserve">(“myParam1”) + “ &amp; ” +     </w:t>
-      </w:r>
-    </w:p>
-    <w:p>
-      <w:pPr>
-        <w:pStyle w:val="code"/>
-      </w:pPr>
-      <w:r>
-        <w:t xml:space="preserve">                                        </w:t>
-      </w:r>
-      <w:proofErr w:type="spellStart"/>
-      <w:proofErr w:type="gramStart"/>
-      <w:r>
-        <w:t>params.get</w:t>
-      </w:r>
-      <w:proofErr w:type="spellEnd"/>
-      <w:proofErr w:type="gramEnd"/>
-      <w:r>
-        <w:t>(“myParam2”) + “</w:t>
+      <w:r>
+        <w:t>params.get(“myParam2”) + “</w:t>
       </w:r>
       <w:r>
         <w:t>!”);</w:t>
@@ -2927,45 +2432,22 @@
       <w:pPr>
         <w:pStyle w:val="code"/>
       </w:pPr>
-      <w:proofErr w:type="gramStart"/>
-      <w:r>
-        <w:t>import</w:t>
-      </w:r>
-      <w:proofErr w:type="gramEnd"/>
-      <w:r>
-        <w:t xml:space="preserve"> </w:t>
-      </w:r>
-      <w:proofErr w:type="spellStart"/>
-      <w:r>
-        <w:t>com.enioka.jqm.api.JobBase</w:t>
-      </w:r>
-      <w:proofErr w:type="spellEnd"/>
-      <w:r>
-        <w:t>;</w:t>
-      </w:r>
-    </w:p>
-    <w:p>
-      <w:pPr>
-        <w:pStyle w:val="code"/>
-      </w:pPr>
-    </w:p>
-    <w:p>
-      <w:pPr>
-        <w:pStyle w:val="code"/>
-      </w:pPr>
-      <w:proofErr w:type="gramStart"/>
-      <w:r>
-        <w:t>public</w:t>
-      </w:r>
-      <w:proofErr w:type="gramEnd"/>
-      <w:r>
-        <w:t xml:space="preserve"> class Called extends </w:t>
-      </w:r>
-      <w:proofErr w:type="spellStart"/>
-      <w:r>
-        <w:t>JobBase</w:t>
-      </w:r>
-      <w:proofErr w:type="spellEnd"/>
+      <w:r>
+        <w:t>import com.enioka.jqm.api.JobBase;</w:t>
+      </w:r>
+    </w:p>
+    <w:p>
+      <w:pPr>
+        <w:pStyle w:val="code"/>
+      </w:pPr>
+    </w:p>
+    <w:p>
+      <w:pPr>
+        <w:pStyle w:val="code"/>
+      </w:pPr>
+      <w:r>
+        <w:t>public class Called extends JobBase</w:t>
+      </w:r>
     </w:p>
     <w:p>
       <w:pPr>
@@ -2990,14 +2472,7 @@
       </w:pPr>
       <w:r>
         <w:tab/>
-      </w:r>
-      <w:proofErr w:type="gramStart"/>
-      <w:r>
-        <w:t>public</w:t>
-      </w:r>
-      <w:proofErr w:type="gramEnd"/>
-      <w:r>
-        <w:t xml:space="preserve"> void start()</w:t>
+        <w:t>public void start()</w:t>
       </w:r>
     </w:p>
     <w:p>
@@ -3018,19 +2493,7 @@
       </w:r>
       <w:r>
         <w:tab/>
-      </w:r>
-      <w:proofErr w:type="spellStart"/>
-      <w:proofErr w:type="gramStart"/>
-      <w:r>
-        <w:t>System.out.println</w:t>
-      </w:r>
-      <w:proofErr w:type="spellEnd"/>
-      <w:r>
-        <w:t>(</w:t>
-      </w:r>
-      <w:proofErr w:type="gramEnd"/>
-      <w:r>
-        <w:t>“</w:t>
+        <w:t>System.out.println(“</w:t>
       </w:r>
       <w:r>
         <w:t>Called</w:t>
@@ -3086,21 +2549,7 @@
         <w:rPr>
           <w:lang w:val="en-US"/>
         </w:rPr>
-        <w:t xml:space="preserve">b, will </w:t>
-      </w:r>
-      <w:proofErr w:type="spellStart"/>
-      <w:r>
-        <w:rPr>
-          <w:lang w:val="en-US"/>
-        </w:rPr>
-        <w:t>enqueue</w:t>
-      </w:r>
-      <w:proofErr w:type="spellEnd"/>
-      <w:r>
-        <w:rPr>
-          <w:lang w:val="en-US"/>
-        </w:rPr>
-        <w:t xml:space="preserve"> the Called job</w:t>
+        <w:t>b, will enqueue the Called job</w:t>
       </w:r>
       <w:r>
         <w:rPr>
@@ -3136,39 +2585,7 @@
         <w:t>“</w:t>
       </w:r>
       <w:r>
-        <w:t xml:space="preserve">Caller: </w:t>
-      </w:r>
-      <w:proofErr w:type="spellStart"/>
-      <w:r>
-        <w:t>Enqueue</w:t>
-      </w:r>
-      <w:proofErr w:type="spellEnd"/>
-      <w:r>
-        <w:t xml:space="preserve"> finish. </w:t>
-      </w:r>
-      <w:proofErr w:type="spellStart"/>
-      <w:r>
-        <w:t>Called</w:t>
-      </w:r>
-      <w:proofErr w:type="spellEnd"/>
-      <w:r>
-        <w:t xml:space="preserve"> job </w:t>
-      </w:r>
-      <w:proofErr w:type="spellStart"/>
-      <w:r>
-        <w:t>will</w:t>
-      </w:r>
-      <w:proofErr w:type="spellEnd"/>
-      <w:r>
-        <w:t xml:space="preserve"> </w:t>
-      </w:r>
-      <w:proofErr w:type="spellStart"/>
-      <w:r>
-        <w:t>start</w:t>
-      </w:r>
-      <w:proofErr w:type="spellEnd"/>
-      <w:r>
-        <w:t>!</w:t>
+        <w:t>Caller: Enqueue finish. Called job will start!</w:t>
       </w:r>
       <w:r>
         <w:rPr>
@@ -3236,8 +2653,6 @@
         </w:rPr>
         <w:t>Called: Called job launched by Steve!</w:t>
       </w:r>
-      <w:bookmarkStart w:id="2" w:name="_GoBack"/>
-      <w:bookmarkEnd w:id="2"/>
       <w:r>
         <w:rPr>
           <w:lang w:val="en-US"/>
@@ -3288,21 +2703,7 @@
         <w:rPr>
           <w:lang w:val="en-US"/>
         </w:rPr>
-        <w:t>A map named “</w:t>
-      </w:r>
-      <w:proofErr w:type="spellStart"/>
-      <w:r>
-        <w:rPr>
-          <w:lang w:val="en-US"/>
-        </w:rPr>
-        <w:t>params</w:t>
-      </w:r>
-      <w:proofErr w:type="spellEnd"/>
-      <w:r>
-        <w:rPr>
-          <w:lang w:val="en-US"/>
-        </w:rPr>
-        <w:t>”: In this map, you can enter all the parameters that you need to run your project.</w:t>
+        <w:t>A map named “params”: In this map, you can enter all the parameters that you need to run your project.</w:t>
       </w:r>
     </w:p>
     <w:p>
@@ -3320,69 +2721,13 @@
         <w:rPr>
           <w:lang w:val="en-US"/>
         </w:rPr>
-        <w:t xml:space="preserve">The </w:t>
-      </w:r>
-      <w:proofErr w:type="spellStart"/>
-      <w:r>
-        <w:rPr>
-          <w:lang w:val="en-US"/>
-        </w:rPr>
-        <w:t>enQueue</w:t>
-      </w:r>
-      <w:proofErr w:type="spellEnd"/>
-      <w:r>
-        <w:rPr>
-          <w:lang w:val="en-US"/>
-        </w:rPr>
-        <w:t xml:space="preserve"> method: This function is a method of the </w:t>
-      </w:r>
-      <w:proofErr w:type="spellStart"/>
-      <w:r>
-        <w:rPr>
-          <w:lang w:val="en-US"/>
-        </w:rPr>
-        <w:t>JobBas</w:t>
-      </w:r>
-      <w:r>
-        <w:rPr>
-          <w:lang w:val="en-US"/>
-        </w:rPr>
-        <w:t>e</w:t>
-      </w:r>
-      <w:proofErr w:type="spellEnd"/>
-      <w:r>
-        <w:rPr>
-          <w:lang w:val="en-US"/>
-        </w:rPr>
-        <w:t xml:space="preserve"> API. The first and the second parameters are mandatory to use this method. The first parameter is relative to the job name that you want to </w:t>
-      </w:r>
-      <w:proofErr w:type="spellStart"/>
-      <w:r>
-        <w:rPr>
-          <w:lang w:val="en-US"/>
-        </w:rPr>
-        <w:t>enqueue</w:t>
-      </w:r>
-      <w:proofErr w:type="spellEnd"/>
-      <w:r>
-        <w:rPr>
-          <w:lang w:val="en-US"/>
-        </w:rPr>
-        <w:t xml:space="preserve">. The second parameter corresponds to the user that wants to </w:t>
-      </w:r>
-      <w:proofErr w:type="spellStart"/>
-      <w:r>
-        <w:rPr>
-          <w:lang w:val="en-US"/>
-        </w:rPr>
-        <w:t>enqueue</w:t>
-      </w:r>
-      <w:proofErr w:type="spellEnd"/>
-      <w:r>
-        <w:rPr>
-          <w:lang w:val="en-US"/>
-        </w:rPr>
-        <w:t xml:space="preserve"> the job.</w:t>
+        <w:t>The enQueue method: This function is a method of the JobBas</w:t>
+      </w:r>
+      <w:r>
+        <w:rPr>
+          <w:lang w:val="en-US"/>
+        </w:rPr>
+        <w:t>e API. The first and the second parameters are mandatory to use this method. The first parameter is relative to the job name that you want to enqueue. The second parameter corresponds to the user that wants to enqueue the job.</w:t>
       </w:r>
     </w:p>
     <w:p>
@@ -3405,7 +2750,7 @@
           <w:lang w:val="en-US"/>
         </w:rPr>
       </w:pPr>
-      <w:bookmarkStart w:id="3" w:name="_Toc373511172"/>
+      <w:bookmarkStart w:id="2" w:name="_Toc373511172"/>
       <w:r>
         <w:rPr>
           <w:lang w:val="en-US"/>
@@ -3413,7 +2758,7 @@
         <w:lastRenderedPageBreak/>
         <w:t>Store your job</w:t>
       </w:r>
-      <w:bookmarkEnd w:id="3"/>
+      <w:bookmarkEnd w:id="2"/>
     </w:p>
     <w:p>
       <w:pPr>
@@ -3470,21 +2815,7 @@
         <w:rPr>
           <w:lang w:val="en-US"/>
         </w:rPr>
-        <w:t xml:space="preserve"> (</w:t>
-      </w:r>
-      <w:proofErr w:type="spellStart"/>
-      <w:r>
-        <w:rPr>
-          <w:lang w:val="en-US"/>
-        </w:rPr>
-        <w:t>cf</w:t>
-      </w:r>
-      <w:proofErr w:type="spellEnd"/>
-      <w:r>
-        <w:rPr>
-          <w:lang w:val="en-US"/>
-        </w:rPr>
-        <w:t xml:space="preserve"> below)</w:t>
+        <w:t xml:space="preserve"> (cf below)</w:t>
       </w:r>
       <w:r>
         <w:rPr>
@@ -3552,14 +2883,32 @@
           <w:lang w:val="en-US"/>
         </w:rPr>
       </w:pPr>
-      <w:proofErr w:type="gramStart"/>
-      <w:r>
-        <w:rPr>
-          <w:lang w:val="en-US"/>
-        </w:rPr>
-        <w:t>jobs</w:t>
-      </w:r>
-      <w:proofErr w:type="gramEnd"/>
+      <w:r>
+        <w:rPr>
+          <w:lang w:val="en-US"/>
+        </w:rPr>
+        <w:t>jobs/</w:t>
+      </w:r>
+    </w:p>
+    <w:p>
+      <w:pPr>
+        <w:pStyle w:val="Sansinterligne"/>
+        <w:rPr>
+          <w:lang w:val="en-US"/>
+        </w:rPr>
+      </w:pPr>
+      <w:r>
+        <w:rPr>
+          <w:lang w:val="en-US"/>
+        </w:rPr>
+        <w:t>jobs/caller</w:t>
+      </w:r>
+      <w:r>
+        <w:rPr>
+          <w:lang w:val="en-US"/>
+        </w:rPr>
+        <w:t>Job</w:t>
+      </w:r>
       <w:r>
         <w:rPr>
           <w:lang w:val="en-US"/>
@@ -3574,26 +2923,49 @@
           <w:lang w:val="en-US"/>
         </w:rPr>
       </w:pPr>
-      <w:proofErr w:type="gramStart"/>
-      <w:r>
-        <w:rPr>
-          <w:lang w:val="en-US"/>
-        </w:rPr>
-        <w:t>jobs</w:t>
-      </w:r>
-      <w:proofErr w:type="gramEnd"/>
-      <w:r>
-        <w:rPr>
-          <w:lang w:val="en-US"/>
-        </w:rPr>
-        <w:t>/</w:t>
-      </w:r>
-      <w:proofErr w:type="spellStart"/>
-      <w:r>
-        <w:rPr>
-          <w:lang w:val="en-US"/>
-        </w:rPr>
-        <w:t>caller</w:t>
+      <w:r>
+        <w:rPr>
+          <w:lang w:val="en-US"/>
+        </w:rPr>
+        <w:t>jobs/c</w:t>
+      </w:r>
+      <w:r>
+        <w:rPr>
+          <w:lang w:val="en-US"/>
+        </w:rPr>
+        <w:t>allerJob</w:t>
+      </w:r>
+      <w:r>
+        <w:rPr>
+          <w:lang w:val="en-US"/>
+        </w:rPr>
+        <w:t>/caller_</w:t>
+      </w:r>
+      <w:r>
+        <w:rPr>
+          <w:lang w:val="en-US"/>
+        </w:rPr>
+        <w:t>job</w:t>
+      </w:r>
+      <w:r>
+        <w:rPr>
+          <w:lang w:val="en-US"/>
+        </w:rPr>
+        <w:t>.jar</w:t>
+      </w:r>
+    </w:p>
+    <w:p>
+      <w:pPr>
+        <w:pStyle w:val="Sansinterligne"/>
+        <w:rPr>
+          <w:lang w:val="en-US"/>
+        </w:rPr>
+      </w:pPr>
+      <w:r>
+        <w:rPr>
+          <w:lang w:val="en-US"/>
+        </w:rPr>
+        <w:t>jobs/caller</w:t>
       </w:r>
       <w:r>
         <w:rPr>
@@ -3601,12 +2973,11 @@
         </w:rPr>
         <w:t>Job</w:t>
       </w:r>
-      <w:proofErr w:type="spellEnd"/>
-      <w:r>
-        <w:rPr>
-          <w:lang w:val="en-US"/>
-        </w:rPr>
-        <w:t>/</w:t>
+      <w:r>
+        <w:rPr>
+          <w:lang w:val="en-US"/>
+        </w:rPr>
+        <w:t>/caller_job.xml</w:t>
       </w:r>
     </w:p>
     <w:p>
@@ -3616,47 +2987,97 @@
           <w:lang w:val="en-US"/>
         </w:rPr>
       </w:pPr>
-      <w:r>
-        <w:rPr>
-          <w:lang w:val="en-US"/>
-        </w:rPr>
-        <w:t>jobs/</w:t>
-      </w:r>
-      <w:proofErr w:type="spellStart"/>
-      <w:r>
-        <w:rPr>
-          <w:lang w:val="en-US"/>
-        </w:rPr>
-        <w:t>c</w:t>
-      </w:r>
-      <w:r>
-        <w:rPr>
-          <w:lang w:val="en-US"/>
-        </w:rPr>
-        <w:t>allerJob</w:t>
-      </w:r>
-      <w:proofErr w:type="spellEnd"/>
-      <w:r>
-        <w:rPr>
-          <w:lang w:val="en-US"/>
-        </w:rPr>
-        <w:t>/caller_</w:t>
-      </w:r>
-      <w:r>
-        <w:rPr>
-          <w:lang w:val="en-US"/>
-        </w:rPr>
-        <w:t>job</w:t>
-      </w:r>
-      <w:r>
-        <w:rPr>
-          <w:lang w:val="en-US"/>
-        </w:rPr>
+    </w:p>
+    <w:p>
+      <w:pPr>
+        <w:pStyle w:val="code"/>
+      </w:pPr>
+      <w:r>
+        <w:t xml:space="preserve">unix-term-$ </w:t>
+      </w:r>
+      <w:r>
+        <w:t>jar tf ./caller_job</w:t>
+      </w:r>
+      <w:r>
         <w:t>.jar</w:t>
       </w:r>
     </w:p>
     <w:p>
       <w:pPr>
+        <w:rPr>
+          <w:lang w:val="en-US"/>
+        </w:rPr>
+      </w:pPr>
+    </w:p>
+    <w:p>
+      <w:pPr>
+        <w:pStyle w:val="code"/>
+      </w:pPr>
+      <w:r>
+        <w:t>META-INF/</w:t>
+      </w:r>
+    </w:p>
+    <w:p>
+      <w:pPr>
+        <w:pStyle w:val="code"/>
+      </w:pPr>
+      <w:r>
+        <w:t>META-INF/MANIFEST.MF</w:t>
+      </w:r>
+    </w:p>
+    <w:p>
+      <w:pPr>
+        <w:pStyle w:val="code"/>
+      </w:pPr>
+      <w:r>
+        <w:t>META-INF/</w:t>
+      </w:r>
+      <w:r>
+        <w:t>…</w:t>
+      </w:r>
+    </w:p>
+    <w:p>
+      <w:pPr>
+        <w:pStyle w:val="code"/>
+      </w:pPr>
+      <w:r>
+        <w:t>lib/</w:t>
+      </w:r>
+    </w:p>
+    <w:p>
+      <w:pPr>
+        <w:pStyle w:val="code"/>
+      </w:pPr>
+      <w:r>
+        <w:t>lib/myjar.jar</w:t>
+      </w:r>
+    </w:p>
+    <w:p>
+      <w:pPr>
+        <w:pStyle w:val="code"/>
+      </w:pPr>
+      <w:r>
+        <w:t>lib/mysecondjar.jar</w:t>
+      </w:r>
+    </w:p>
+    <w:p>
+      <w:pPr>
+        <w:pStyle w:val="code"/>
+      </w:pPr>
+      <w:r>
+        <w:t>lib/…</w:t>
+      </w:r>
+    </w:p>
+    <w:p>
+      <w:pPr>
+        <w:pStyle w:val="code"/>
+      </w:pPr>
+      <w:r>
+        <w:t>Caller.class</w:t>
+      </w:r>
+    </w:p>
+    <w:p>
+      <w:pPr>
         <w:pStyle w:val="Sansinterligne"/>
         <w:rPr>
           <w:lang w:val="en-US"/>
@@ -3666,72 +3087,8 @@
         <w:rPr>
           <w:lang w:val="en-US"/>
         </w:rPr>
-        <w:t>jobs/</w:t>
-      </w:r>
-      <w:proofErr w:type="spellStart"/>
-      <w:r>
-        <w:rPr>
-          <w:lang w:val="en-US"/>
-        </w:rPr>
-        <w:t>caller</w:t>
-      </w:r>
-      <w:r>
-        <w:rPr>
-          <w:lang w:val="en-US"/>
-        </w:rPr>
-        <w:t>Job</w:t>
-      </w:r>
-      <w:proofErr w:type="spellEnd"/>
-      <w:r>
-        <w:rPr>
-          <w:lang w:val="en-US"/>
-        </w:rPr>
-        <w:t>/caller_job.xml</w:t>
-      </w:r>
-    </w:p>
-    <w:p>
-      <w:pPr>
-        <w:pStyle w:val="Sansinterligne"/>
-        <w:rPr>
-          <w:lang w:val="en-US"/>
-        </w:rPr>
-      </w:pPr>
-    </w:p>
-    <w:p>
-      <w:pPr>
-        <w:pStyle w:val="code"/>
-      </w:pPr>
-      <w:proofErr w:type="spellStart"/>
-      <w:proofErr w:type="gramStart"/>
-      <w:r>
-        <w:t>unix</w:t>
-      </w:r>
-      <w:proofErr w:type="spellEnd"/>
-      <w:proofErr w:type="gramEnd"/>
-      <w:r>
-        <w:t xml:space="preserve">-term-$ </w:t>
-      </w:r>
-      <w:r>
-        <w:t xml:space="preserve">jar </w:t>
-      </w:r>
-      <w:proofErr w:type="spellStart"/>
-      <w:r>
-        <w:t>tf</w:t>
-      </w:r>
-      <w:proofErr w:type="spellEnd"/>
-      <w:r>
-        <w:t xml:space="preserve"> ./caller_job</w:t>
-      </w:r>
-      <w:r>
-        <w:t>.jar</w:t>
-      </w:r>
-    </w:p>
-    <w:p>
-      <w:pPr>
-        <w:rPr>
-          <w:lang w:val="en-US"/>
-        </w:rPr>
-      </w:pPr>
+        <w:t>Or</w:t>
+      </w:r>
     </w:p>
     <w:p>
       <w:pPr>
@@ -3754,223 +3111,66 @@
         <w:pStyle w:val="code"/>
       </w:pPr>
       <w:r>
-        <w:t>META-INF/</w:t>
-      </w:r>
-      <w:r>
-        <w:t>…</w:t>
-      </w:r>
-    </w:p>
-    <w:p>
-      <w:pPr>
-        <w:pStyle w:val="code"/>
-      </w:pPr>
-      <w:proofErr w:type="gramStart"/>
-      <w:r>
-        <w:t>lib</w:t>
-      </w:r>
-      <w:proofErr w:type="gramEnd"/>
-      <w:r>
-        <w:t>/</w:t>
-      </w:r>
-    </w:p>
-    <w:p>
-      <w:pPr>
-        <w:pStyle w:val="code"/>
-      </w:pPr>
-      <w:proofErr w:type="gramStart"/>
-      <w:r>
-        <w:t>lib</w:t>
-      </w:r>
-      <w:proofErr w:type="gramEnd"/>
-      <w:r>
-        <w:t>/myjar.jar</w:t>
-      </w:r>
-    </w:p>
-    <w:p>
-      <w:pPr>
-        <w:pStyle w:val="code"/>
-      </w:pPr>
-      <w:proofErr w:type="gramStart"/>
-      <w:r>
-        <w:t>lib</w:t>
-      </w:r>
-      <w:proofErr w:type="gramEnd"/>
-      <w:r>
-        <w:t>/mysecondjar.jar</w:t>
-      </w:r>
-    </w:p>
-    <w:p>
-      <w:pPr>
-        <w:pStyle w:val="code"/>
-      </w:pPr>
-      <w:proofErr w:type="gramStart"/>
-      <w:r>
-        <w:t>lib</w:t>
-      </w:r>
-      <w:proofErr w:type="gramEnd"/>
-      <w:r>
-        <w:t>/…</w:t>
-      </w:r>
-    </w:p>
-    <w:p>
-      <w:pPr>
-        <w:pStyle w:val="code"/>
-      </w:pPr>
-      <w:proofErr w:type="spellStart"/>
+        <w:t>META-INF/maven/</w:t>
+      </w:r>
+    </w:p>
+    <w:p>
+      <w:pPr>
+        <w:pStyle w:val="code"/>
+      </w:pPr>
+      <w:r>
+        <w:t>META-INF/maven/mygroupid/</w:t>
+      </w:r>
+    </w:p>
+    <w:p>
+      <w:pPr>
+        <w:pStyle w:val="code"/>
+      </w:pPr>
+      <w:r>
+        <w:t>META-INF/maven</w:t>
+      </w:r>
+      <w:r>
+        <w:t>/mygroupid</w:t>
+      </w:r>
+      <w:r>
+        <w:t>/myartifactid/</w:t>
+      </w:r>
+    </w:p>
+    <w:p>
+      <w:pPr>
+        <w:pStyle w:val="code"/>
+      </w:pPr>
+      <w:r>
+        <w:t>META-INF/maven</w:t>
+      </w:r>
+      <w:r>
+        <w:t>/mygroupid</w:t>
+      </w:r>
+      <w:r>
+        <w:t>/myartifactid/pom.xml</w:t>
+      </w:r>
+    </w:p>
+    <w:p>
+      <w:pPr>
+        <w:pStyle w:val="code"/>
+      </w:pPr>
+      <w:r>
+        <w:t>META-INF/maven</w:t>
+      </w:r>
+      <w:r>
+        <w:t>/mygroupid</w:t>
+      </w:r>
+      <w:r>
+        <w:t>/myartifactid/pom.properties</w:t>
+      </w:r>
+    </w:p>
+    <w:p>
+      <w:pPr>
+        <w:pStyle w:val="code"/>
+      </w:pPr>
       <w:r>
         <w:t>Caller.class</w:t>
       </w:r>
-      <w:proofErr w:type="spellEnd"/>
-    </w:p>
-    <w:p>
-      <w:pPr>
-        <w:pStyle w:val="Sansinterligne"/>
-        <w:rPr>
-          <w:lang w:val="en-US"/>
-        </w:rPr>
-      </w:pPr>
-      <w:r>
-        <w:rPr>
-          <w:lang w:val="en-US"/>
-        </w:rPr>
-        <w:t>Or</w:t>
-      </w:r>
-    </w:p>
-    <w:p>
-      <w:pPr>
-        <w:pStyle w:val="code"/>
-      </w:pPr>
-      <w:r>
-        <w:t>META-INF/</w:t>
-      </w:r>
-    </w:p>
-    <w:p>
-      <w:pPr>
-        <w:pStyle w:val="code"/>
-      </w:pPr>
-      <w:r>
-        <w:t>META-INF/MANIFEST.MF</w:t>
-      </w:r>
-    </w:p>
-    <w:p>
-      <w:pPr>
-        <w:pStyle w:val="code"/>
-      </w:pPr>
-      <w:r>
-        <w:t>META-INF/maven/</w:t>
-      </w:r>
-    </w:p>
-    <w:p>
-      <w:pPr>
-        <w:pStyle w:val="code"/>
-      </w:pPr>
-      <w:r>
-        <w:t>META-INF/maven/</w:t>
-      </w:r>
-      <w:proofErr w:type="spellStart"/>
-      <w:r>
-        <w:t>mygroupid</w:t>
-      </w:r>
-      <w:proofErr w:type="spellEnd"/>
-      <w:r>
-        <w:t>/</w:t>
-      </w:r>
-    </w:p>
-    <w:p>
-      <w:pPr>
-        <w:pStyle w:val="code"/>
-      </w:pPr>
-      <w:r>
-        <w:t>META-INF/maven</w:t>
-      </w:r>
-      <w:r>
-        <w:t>/</w:t>
-      </w:r>
-      <w:proofErr w:type="spellStart"/>
-      <w:r>
-        <w:t>mygroupid</w:t>
-      </w:r>
-      <w:proofErr w:type="spellEnd"/>
-      <w:r>
-        <w:t>/</w:t>
-      </w:r>
-      <w:proofErr w:type="spellStart"/>
-      <w:r>
-        <w:t>myartifactid</w:t>
-      </w:r>
-      <w:proofErr w:type="spellEnd"/>
-      <w:r>
-        <w:t>/</w:t>
-      </w:r>
-    </w:p>
-    <w:p>
-      <w:pPr>
-        <w:pStyle w:val="code"/>
-      </w:pPr>
-      <w:r>
-        <w:t>META-INF/maven</w:t>
-      </w:r>
-      <w:r>
-        <w:t>/</w:t>
-      </w:r>
-      <w:proofErr w:type="spellStart"/>
-      <w:r>
-        <w:t>mygroupid</w:t>
-      </w:r>
-      <w:proofErr w:type="spellEnd"/>
-      <w:r>
-        <w:t>/</w:t>
-      </w:r>
-      <w:proofErr w:type="spellStart"/>
-      <w:r>
-        <w:t>myartifactid</w:t>
-      </w:r>
-      <w:proofErr w:type="spellEnd"/>
-      <w:r>
-        <w:t>/pom.xml</w:t>
-      </w:r>
-    </w:p>
-    <w:p>
-      <w:pPr>
-        <w:pStyle w:val="code"/>
-      </w:pPr>
-      <w:r>
-        <w:t>META-INF/maven</w:t>
-      </w:r>
-      <w:r>
-        <w:t>/</w:t>
-      </w:r>
-      <w:proofErr w:type="spellStart"/>
-      <w:r>
-        <w:t>mygroupid</w:t>
-      </w:r>
-      <w:proofErr w:type="spellEnd"/>
-      <w:r>
-        <w:t>/</w:t>
-      </w:r>
-      <w:proofErr w:type="spellStart"/>
-      <w:r>
-        <w:t>myartifactid</w:t>
-      </w:r>
-      <w:proofErr w:type="spellEnd"/>
-      <w:r>
-        <w:t>/</w:t>
-      </w:r>
-      <w:proofErr w:type="spellStart"/>
-      <w:r>
-        <w:t>pom.properties</w:t>
-      </w:r>
-      <w:proofErr w:type="spellEnd"/>
-    </w:p>
-    <w:p>
-      <w:pPr>
-        <w:pStyle w:val="code"/>
-      </w:pPr>
-      <w:proofErr w:type="spellStart"/>
-      <w:r>
-        <w:t>Caller.class</w:t>
-      </w:r>
-      <w:proofErr w:type="spellEnd"/>
     </w:p>
     <w:p>
       <w:r>
@@ -3981,7 +3181,7 @@
       <w:pPr>
         <w:pStyle w:val="Titre1"/>
       </w:pPr>
-      <w:bookmarkStart w:id="4" w:name="_Toc373511173"/>
+      <w:bookmarkStart w:id="3" w:name="_Toc373511173"/>
       <w:r>
         <w:lastRenderedPageBreak/>
         <w:t>JQM</w:t>
@@ -3992,40 +3192,40 @@
       <w:r>
         <w:t xml:space="preserve"> go !</w:t>
       </w:r>
+      <w:bookmarkEnd w:id="3"/>
+    </w:p>
+    <w:p/>
+    <w:p>
+      <w:pPr>
+        <w:pStyle w:val="Titre2"/>
+        <w:rPr>
+          <w:lang w:val="en-US"/>
+        </w:rPr>
+      </w:pPr>
+      <w:bookmarkStart w:id="4" w:name="_Toc373511174"/>
+      <w:r>
+        <w:rPr>
+          <w:lang w:val="en-US"/>
+        </w:rPr>
+        <w:t>Create your job definition</w:t>
+      </w:r>
       <w:bookmarkEnd w:id="4"/>
     </w:p>
-    <w:p/>
-    <w:p>
-      <w:pPr>
-        <w:pStyle w:val="Titre2"/>
-        <w:rPr>
-          <w:lang w:val="en-US"/>
-        </w:rPr>
-      </w:pPr>
-      <w:bookmarkStart w:id="5" w:name="_Toc373511174"/>
-      <w:r>
-        <w:rPr>
-          <w:lang w:val="en-US"/>
-        </w:rPr>
-        <w:t>Create your job definition</w:t>
+    <w:p>
+      <w:pPr>
+        <w:pStyle w:val="Titre3"/>
+        <w:rPr>
+          <w:lang w:val="en-US"/>
+        </w:rPr>
+      </w:pPr>
+      <w:bookmarkStart w:id="5" w:name="_Toc373511175"/>
+      <w:r>
+        <w:rPr>
+          <w:lang w:val="en-US"/>
+        </w:rPr>
+        <w:t>The xml file</w:t>
       </w:r>
       <w:bookmarkEnd w:id="5"/>
-    </w:p>
-    <w:p>
-      <w:pPr>
-        <w:pStyle w:val="Titre3"/>
-        <w:rPr>
-          <w:lang w:val="en-US"/>
-        </w:rPr>
-      </w:pPr>
-      <w:bookmarkStart w:id="6" w:name="_Toc373511175"/>
-      <w:r>
-        <w:rPr>
-          <w:lang w:val="en-US"/>
-        </w:rPr>
-        <w:t>The xml file</w:t>
-      </w:r>
-      <w:bookmarkEnd w:id="6"/>
     </w:p>
     <w:p>
       <w:pPr>
@@ -4107,19 +3307,11 @@
           <w:lang w:val="en-US"/>
         </w:rPr>
       </w:pPr>
-      <w:proofErr w:type="spellStart"/>
-      <w:r>
-        <w:rPr>
-          <w:lang w:val="en-US"/>
-        </w:rPr>
-        <w:t>CanBeRestarted</w:t>
-      </w:r>
-      <w:proofErr w:type="spellEnd"/>
-      <w:r>
-        <w:rPr>
-          <w:lang w:val="en-US"/>
-        </w:rPr>
-        <w:t>: Boolean to define if the job can be restarted.</w:t>
+      <w:r>
+        <w:rPr>
+          <w:lang w:val="en-US"/>
+        </w:rPr>
+        <w:t>CanBeRestarted: Boolean to define if the job can be restarted.</w:t>
       </w:r>
     </w:p>
     <w:p>
@@ -4133,19 +3325,11 @@
           <w:lang w:val="en-US"/>
         </w:rPr>
       </w:pPr>
-      <w:proofErr w:type="spellStart"/>
-      <w:r>
-        <w:rPr>
-          <w:lang w:val="en-US"/>
-        </w:rPr>
-        <w:t>JavaClassName</w:t>
-      </w:r>
-      <w:proofErr w:type="spellEnd"/>
-      <w:r>
-        <w:rPr>
-          <w:lang w:val="en-US"/>
-        </w:rPr>
-        <w:t>: Name of the entry point class.</w:t>
+      <w:r>
+        <w:rPr>
+          <w:lang w:val="en-US"/>
+        </w:rPr>
+        <w:t>JavaClassName: Name of the entry point class.</w:t>
       </w:r>
     </w:p>
     <w:p>
@@ -4159,19 +3343,11 @@
           <w:lang w:val="en-US"/>
         </w:rPr>
       </w:pPr>
-      <w:proofErr w:type="spellStart"/>
-      <w:r>
-        <w:rPr>
-          <w:lang w:val="en-US"/>
-        </w:rPr>
-        <w:t>FilePath</w:t>
-      </w:r>
-      <w:proofErr w:type="spellEnd"/>
-      <w:r>
-        <w:rPr>
-          <w:lang w:val="en-US"/>
-        </w:rPr>
-        <w:t>: file path to your job directory.</w:t>
+      <w:r>
+        <w:rPr>
+          <w:lang w:val="en-US"/>
+        </w:rPr>
+        <w:t>FilePath: file path to your job directory.</w:t>
       </w:r>
     </w:p>
     <w:p>
@@ -4189,21 +3365,7 @@
         <w:rPr>
           <w:lang w:val="en-US"/>
         </w:rPr>
-        <w:t xml:space="preserve">Highlander: Boolean to define if only one job can be </w:t>
-      </w:r>
-      <w:proofErr w:type="spellStart"/>
-      <w:r>
-        <w:rPr>
-          <w:lang w:val="en-US"/>
-        </w:rPr>
-        <w:t>enqueued</w:t>
-      </w:r>
-      <w:proofErr w:type="spellEnd"/>
-      <w:r>
-        <w:rPr>
-          <w:lang w:val="en-US"/>
-        </w:rPr>
-        <w:t xml:space="preserve"> in the same queue.</w:t>
+        <w:t>Highlander: Boolean to define if only one job can be enqueued in the same queue.</w:t>
       </w:r>
     </w:p>
     <w:p>
@@ -4255,151 +3417,63 @@
         <w:pStyle w:val="code"/>
       </w:pPr>
       <w:r>
-        <w:t>&lt;</w:t>
-      </w:r>
-      <w:proofErr w:type="spellStart"/>
-      <w:proofErr w:type="gramStart"/>
-      <w:r>
-        <w:t>jqm</w:t>
-      </w:r>
-      <w:proofErr w:type="spellEnd"/>
-      <w:proofErr w:type="gramEnd"/>
-      <w:r>
-        <w:t>&gt;</w:t>
-      </w:r>
-    </w:p>
-    <w:p>
-      <w:pPr>
-        <w:pStyle w:val="code"/>
-      </w:pPr>
-      <w:r>
-        <w:t xml:space="preserve">  &lt;</w:t>
-      </w:r>
-      <w:proofErr w:type="gramStart"/>
-      <w:r>
-        <w:t>jar</w:t>
-      </w:r>
-      <w:proofErr w:type="gramEnd"/>
-      <w:r>
-        <w:t>&gt;</w:t>
-      </w:r>
-    </w:p>
-    <w:p>
-      <w:pPr>
-        <w:pStyle w:val="code"/>
-      </w:pPr>
-      <w:r>
-        <w:t xml:space="preserve">    &lt;path&gt;</w:t>
-      </w:r>
-      <w:proofErr w:type="spellStart"/>
-      <w:r>
-        <w:t>callerJob</w:t>
-      </w:r>
-      <w:proofErr w:type="spellEnd"/>
-      <w:r>
-        <w:t>/caller_job.jar&lt;/path&gt;</w:t>
-      </w:r>
-    </w:p>
-    <w:p>
-      <w:pPr>
-        <w:pStyle w:val="code"/>
-      </w:pPr>
-      <w:r>
-        <w:t xml:space="preserve">    &lt;</w:t>
-      </w:r>
-      <w:proofErr w:type="spellStart"/>
-      <w:proofErr w:type="gramStart"/>
-      <w:r>
-        <w:t>filePath</w:t>
-      </w:r>
-      <w:proofErr w:type="spellEnd"/>
-      <w:proofErr w:type="gramEnd"/>
-      <w:r>
-        <w:t>&gt;</w:t>
-      </w:r>
-      <w:proofErr w:type="spellStart"/>
-      <w:r>
-        <w:t>callerJob</w:t>
-      </w:r>
-      <w:proofErr w:type="spellEnd"/>
-      <w:r>
-        <w:t>/&lt;/</w:t>
-      </w:r>
-      <w:proofErr w:type="spellStart"/>
-      <w:r>
-        <w:t>filePath</w:t>
-      </w:r>
-      <w:proofErr w:type="spellEnd"/>
-      <w:r>
-        <w:t>&gt;</w:t>
-      </w:r>
-    </w:p>
-    <w:p>
-      <w:pPr>
-        <w:pStyle w:val="code"/>
-      </w:pPr>
-      <w:r>
-        <w:t xml:space="preserve">    &lt;</w:t>
-      </w:r>
-      <w:proofErr w:type="spellStart"/>
-      <w:proofErr w:type="gramStart"/>
-      <w:r>
-        <w:t>jobdefinitions</w:t>
-      </w:r>
-      <w:proofErr w:type="spellEnd"/>
-      <w:proofErr w:type="gramEnd"/>
-      <w:r>
-        <w:t>&gt;</w:t>
-      </w:r>
-    </w:p>
-    <w:p>
-      <w:pPr>
-        <w:pStyle w:val="code"/>
-      </w:pPr>
-      <w:r>
-        <w:t xml:space="preserve">      &lt;</w:t>
-      </w:r>
-      <w:proofErr w:type="spellStart"/>
-      <w:proofErr w:type="gramStart"/>
-      <w:r>
-        <w:t>jobDefinition</w:t>
-      </w:r>
-      <w:proofErr w:type="spellEnd"/>
-      <w:proofErr w:type="gramEnd"/>
-      <w:r>
-        <w:t>&gt;</w:t>
-      </w:r>
-    </w:p>
-    <w:p>
-      <w:pPr>
-        <w:pStyle w:val="code"/>
-      </w:pPr>
-      <w:r>
-        <w:t xml:space="preserve">        &lt;</w:t>
-      </w:r>
-      <w:proofErr w:type="gramStart"/>
-      <w:r>
-        <w:t>name</w:t>
-      </w:r>
-      <w:proofErr w:type="gramEnd"/>
-      <w:r>
-        <w:t>&gt;Caller&lt;/name&gt;</w:t>
-      </w:r>
-    </w:p>
-    <w:p>
-      <w:pPr>
-        <w:pStyle w:val="code"/>
-      </w:pPr>
-      <w:r>
-        <w:t xml:space="preserve">        &lt;</w:t>
-      </w:r>
-      <w:proofErr w:type="gramStart"/>
-      <w:r>
-        <w:t>description</w:t>
-      </w:r>
-      <w:proofErr w:type="gramEnd"/>
-      <w:r>
-        <w:t>&gt;Test to the how to…</w:t>
+        <w:t>&lt;jqm&gt;</w:t>
+      </w:r>
+    </w:p>
+    <w:p>
+      <w:pPr>
+        <w:pStyle w:val="code"/>
+      </w:pPr>
+      <w:r>
+        <w:t xml:space="preserve">  &lt;jar&gt;</w:t>
+      </w:r>
+    </w:p>
+    <w:p>
+      <w:pPr>
+        <w:pStyle w:val="code"/>
+      </w:pPr>
+      <w:r>
+        <w:t xml:space="preserve">    &lt;path&gt;callerJob/caller_job.jar&lt;/path&gt;</w:t>
+      </w:r>
+    </w:p>
+    <w:p>
+      <w:pPr>
+        <w:pStyle w:val="code"/>
+      </w:pPr>
+      <w:r>
+        <w:t xml:space="preserve">    &lt;filePath&gt;callerJob/&lt;/filePath&gt;</w:t>
+      </w:r>
+    </w:p>
+    <w:p>
+      <w:pPr>
+        <w:pStyle w:val="code"/>
+      </w:pPr>
+      <w:r>
+        <w:t xml:space="preserve">    &lt;jobdefinitions&gt;</w:t>
+      </w:r>
+    </w:p>
+    <w:p>
+      <w:pPr>
+        <w:pStyle w:val="code"/>
+      </w:pPr>
+      <w:r>
+        <w:t xml:space="preserve">      &lt;jobDefinition&gt;</w:t>
+      </w:r>
+    </w:p>
+    <w:p>
+      <w:pPr>
+        <w:pStyle w:val="code"/>
+      </w:pPr>
+      <w:r>
+        <w:t xml:space="preserve">        &lt;name&gt;Caller&lt;/name&gt;</w:t>
+      </w:r>
+    </w:p>
+    <w:p>
+      <w:pPr>
+        <w:pStyle w:val="code"/>
+      </w:pPr>
+      <w:r>
+        <w:t xml:space="preserve">        &lt;description&gt;Test to the how to…</w:t>
       </w:r>
       <w:r>
         <w:t>&lt;/description&gt;</w:t>
@@ -4410,83 +3484,29 @@
         <w:pStyle w:val="code"/>
       </w:pPr>
       <w:r>
-        <w:t xml:space="preserve">        &lt;</w:t>
-      </w:r>
-      <w:proofErr w:type="spellStart"/>
-      <w:proofErr w:type="gramStart"/>
-      <w:r>
-        <w:t>canBeRestarted</w:t>
-      </w:r>
-      <w:proofErr w:type="spellEnd"/>
-      <w:proofErr w:type="gramEnd"/>
-      <w:r>
-        <w:t>&gt;true&lt;/</w:t>
-      </w:r>
-      <w:proofErr w:type="spellStart"/>
-      <w:r>
-        <w:t>canBeRestarted</w:t>
-      </w:r>
-      <w:proofErr w:type="spellEnd"/>
-      <w:r>
-        <w:t>&gt;</w:t>
-      </w:r>
-    </w:p>
-    <w:p>
-      <w:pPr>
-        <w:pStyle w:val="code"/>
-      </w:pPr>
-      <w:r>
-        <w:t xml:space="preserve">        &lt;</w:t>
-      </w:r>
-      <w:proofErr w:type="spellStart"/>
-      <w:proofErr w:type="gramStart"/>
-      <w:r>
-        <w:t>javaClassName</w:t>
-      </w:r>
-      <w:proofErr w:type="spellEnd"/>
-      <w:proofErr w:type="gramEnd"/>
-      <w:r>
-        <w:t>&gt;</w:t>
+        <w:t xml:space="preserve">        &lt;canBeRestarted&gt;true&lt;/canBeRestarted&gt;</w:t>
+      </w:r>
+    </w:p>
+    <w:p>
+      <w:pPr>
+        <w:pStyle w:val="code"/>
+      </w:pPr>
+      <w:r>
+        <w:t xml:space="preserve">        &lt;javaClassName&gt;</w:t>
       </w:r>
       <w:r>
         <w:t>Caller</w:t>
       </w:r>
       <w:r>
-        <w:t>&lt;/</w:t>
-      </w:r>
-      <w:proofErr w:type="spellStart"/>
-      <w:r>
-        <w:t>javaClassName</w:t>
-      </w:r>
-      <w:proofErr w:type="spellEnd"/>
-      <w:r>
-        <w:t>&gt;</w:t>
-      </w:r>
-    </w:p>
-    <w:p>
-      <w:pPr>
-        <w:pStyle w:val="code"/>
-      </w:pPr>
-      <w:r>
-        <w:t xml:space="preserve">        &lt;</w:t>
-      </w:r>
-      <w:proofErr w:type="spellStart"/>
-      <w:proofErr w:type="gramStart"/>
-      <w:r>
-        <w:t>maxTimeRunning</w:t>
-      </w:r>
-      <w:proofErr w:type="spellEnd"/>
-      <w:proofErr w:type="gramEnd"/>
-      <w:r>
-        <w:t>&gt;42&lt;/</w:t>
-      </w:r>
-      <w:proofErr w:type="spellStart"/>
-      <w:r>
-        <w:t>maxTimeRunning</w:t>
-      </w:r>
-      <w:proofErr w:type="spellEnd"/>
-      <w:r>
-        <w:t>&gt;</w:t>
+        <w:t>&lt;/javaClassName&gt;</w:t>
+      </w:r>
+    </w:p>
+    <w:p>
+      <w:pPr>
+        <w:pStyle w:val="code"/>
+      </w:pPr>
+      <w:r>
+        <w:t xml:space="preserve">        &lt;maxTimeRunning&gt;42&lt;/maxTimeRunning&gt;</w:t>
       </w:r>
     </w:p>
     <w:p>
@@ -4497,23 +3517,7 @@
         <w:t xml:space="preserve">        </w:t>
       </w:r>
       <w:r>
-        <w:t>&lt;</w:t>
-      </w:r>
-      <w:proofErr w:type="gramStart"/>
-      <w:r>
-        <w:t>application</w:t>
-      </w:r>
-      <w:proofErr w:type="gramEnd"/>
-      <w:r>
-        <w:t>&gt;</w:t>
-      </w:r>
-      <w:proofErr w:type="spellStart"/>
-      <w:r>
-        <w:t>ApplicationTest</w:t>
-      </w:r>
-      <w:proofErr w:type="spellEnd"/>
-      <w:r>
-        <w:t>&lt;/application&gt;</w:t>
+        <w:t>&lt;application&gt;ApplicationTest&lt;/application&gt;</w:t>
       </w:r>
     </w:p>
     <w:p>
@@ -4524,21 +3528,8 @@
         <w:t xml:space="preserve">     </w:t>
       </w:r>
       <w:r>
-        <w:t xml:space="preserve">   &lt;</w:t>
-      </w:r>
-      <w:proofErr w:type="gramStart"/>
-      <w:r>
-        <w:t>module</w:t>
-      </w:r>
-      <w:proofErr w:type="gramEnd"/>
-      <w:r>
-        <w:t>&gt;</w:t>
-      </w:r>
-      <w:proofErr w:type="spellStart"/>
-      <w:r>
-        <w:t>TestModule</w:t>
-      </w:r>
-      <w:proofErr w:type="spellEnd"/>
+        <w:t xml:space="preserve">   &lt;module&gt;TestModule</w:t>
+      </w:r>
       <w:r>
         <w:t>&lt;/module&gt;</w:t>
       </w:r>
@@ -4602,63 +3593,31 @@
         <w:pStyle w:val="code"/>
       </w:pPr>
       <w:r>
-        <w:t xml:space="preserve">        &lt;</w:t>
-      </w:r>
-      <w:proofErr w:type="gramStart"/>
-      <w:r>
-        <w:t>highlander</w:t>
-      </w:r>
-      <w:proofErr w:type="gramEnd"/>
-      <w:r>
-        <w:t>&gt;false&lt;/highlander&gt;</w:t>
-      </w:r>
-    </w:p>
-    <w:p>
-      <w:pPr>
-        <w:pStyle w:val="code"/>
-      </w:pPr>
-      <w:r>
-        <w:t xml:space="preserve">        &lt;</w:t>
-      </w:r>
-      <w:proofErr w:type="gramStart"/>
-      <w:r>
-        <w:t>parameters</w:t>
-      </w:r>
-      <w:proofErr w:type="gramEnd"/>
-      <w:r>
-        <w:t>&gt;</w:t>
-      </w:r>
-    </w:p>
-    <w:p>
-      <w:pPr>
-        <w:pStyle w:val="code"/>
-      </w:pPr>
-      <w:r>
-        <w:t xml:space="preserve">          &lt;</w:t>
-      </w:r>
-      <w:proofErr w:type="gramStart"/>
-      <w:r>
-        <w:t>parameter</w:t>
-      </w:r>
-      <w:proofErr w:type="gramEnd"/>
-      <w:r>
-        <w:t>&gt;</w:t>
-      </w:r>
-    </w:p>
-    <w:p>
-      <w:pPr>
-        <w:pStyle w:val="code"/>
-      </w:pPr>
-      <w:r>
-        <w:t xml:space="preserve">            &lt;</w:t>
-      </w:r>
-      <w:proofErr w:type="gramStart"/>
-      <w:r>
-        <w:t>key</w:t>
-      </w:r>
-      <w:proofErr w:type="gramEnd"/>
-      <w:r>
-        <w:t>&gt;</w:t>
+        <w:t xml:space="preserve">        &lt;highlander&gt;false&lt;/highlander&gt;</w:t>
+      </w:r>
+    </w:p>
+    <w:p>
+      <w:pPr>
+        <w:pStyle w:val="code"/>
+      </w:pPr>
+      <w:r>
+        <w:t xml:space="preserve">        &lt;parameters&gt;</w:t>
+      </w:r>
+    </w:p>
+    <w:p>
+      <w:pPr>
+        <w:pStyle w:val="code"/>
+      </w:pPr>
+      <w:r>
+        <w:t xml:space="preserve">          &lt;parameter&gt;</w:t>
+      </w:r>
+    </w:p>
+    <w:p>
+      <w:pPr>
+        <w:pStyle w:val="code"/>
+      </w:pPr>
+      <w:r>
+        <w:t xml:space="preserve">            &lt;key&gt;</w:t>
       </w:r>
       <w:r>
         <w:t>myParam1</w:t>
@@ -4672,15 +3631,7 @@
         <w:pStyle w:val="code"/>
       </w:pPr>
       <w:r>
-        <w:t xml:space="preserve">            &lt;</w:t>
-      </w:r>
-      <w:proofErr w:type="gramStart"/>
-      <w:r>
-        <w:t>value</w:t>
-      </w:r>
-      <w:proofErr w:type="gramEnd"/>
-      <w:r>
-        <w:t>&gt;Donald</w:t>
+        <w:t xml:space="preserve">            &lt;value&gt;Donald</w:t>
       </w:r>
       <w:r>
         <w:t>&lt;/value&gt;</w:t>
@@ -4699,31 +3650,15 @@
         <w:pStyle w:val="code"/>
       </w:pPr>
       <w:r>
-        <w:t xml:space="preserve">          &lt;</w:t>
-      </w:r>
-      <w:proofErr w:type="gramStart"/>
-      <w:r>
-        <w:t>parameter</w:t>
-      </w:r>
-      <w:proofErr w:type="gramEnd"/>
-      <w:r>
-        <w:t>&gt;</w:t>
-      </w:r>
-    </w:p>
-    <w:p>
-      <w:pPr>
-        <w:pStyle w:val="code"/>
-      </w:pPr>
-      <w:r>
-        <w:t xml:space="preserve">            &lt;</w:t>
-      </w:r>
-      <w:proofErr w:type="gramStart"/>
-      <w:r>
-        <w:t>key</w:t>
-      </w:r>
-      <w:proofErr w:type="gramEnd"/>
-      <w:r>
-        <w:t>&gt;</w:t>
+        <w:t xml:space="preserve">          &lt;parameter&gt;</w:t>
+      </w:r>
+    </w:p>
+    <w:p>
+      <w:pPr>
+        <w:pStyle w:val="code"/>
+      </w:pPr>
+      <w:r>
+        <w:t xml:space="preserve">            &lt;key&gt;</w:t>
       </w:r>
       <w:r>
         <w:t>myParam2</w:t>
@@ -4737,15 +3672,7 @@
         <w:pStyle w:val="code"/>
       </w:pPr>
       <w:r>
-        <w:t xml:space="preserve">            &lt;</w:t>
-      </w:r>
-      <w:proofErr w:type="gramStart"/>
-      <w:r>
-        <w:t>value</w:t>
-      </w:r>
-      <w:proofErr w:type="gramEnd"/>
-      <w:r>
-        <w:t>&gt;Goofy</w:t>
+        <w:t xml:space="preserve">            &lt;value&gt;Goofy</w:t>
       </w:r>
       <w:r>
         <w:t>&lt;/value&gt;</w:t>
@@ -4772,15 +3699,7 @@
         <w:pStyle w:val="code"/>
       </w:pPr>
       <w:r>
-        <w:t xml:space="preserve">      &lt;/</w:t>
-      </w:r>
-      <w:proofErr w:type="spellStart"/>
-      <w:r>
-        <w:t>jobDefinition</w:t>
-      </w:r>
-      <w:proofErr w:type="spellEnd"/>
-      <w:r>
-        <w:t>&gt;</w:t>
+        <w:t xml:space="preserve">      &lt;/jobDefinition&gt;</w:t>
       </w:r>
     </w:p>
     <w:p>
@@ -4791,15 +3710,7 @@
         <w:t xml:space="preserve">    </w:t>
       </w:r>
       <w:r>
-        <w:t>&lt;/</w:t>
-      </w:r>
-      <w:proofErr w:type="spellStart"/>
-      <w:r>
-        <w:t>jobdefinitions</w:t>
-      </w:r>
-      <w:proofErr w:type="spellEnd"/>
-      <w:r>
-        <w:t>&gt;</w:t>
+        <w:t>&lt;/jobdefinitions&gt;</w:t>
       </w:r>
     </w:p>
     <w:p>
@@ -4815,15 +3726,7 @@
         <w:pStyle w:val="code"/>
       </w:pPr>
       <w:r>
-        <w:t>&lt;/</w:t>
-      </w:r>
-      <w:proofErr w:type="spellStart"/>
-      <w:r>
-        <w:t>jqm</w:t>
-      </w:r>
-      <w:proofErr w:type="spellEnd"/>
-      <w:r>
-        <w:t>&gt;</w:t>
+        <w:t>&lt;/jqm&gt;</w:t>
       </w:r>
     </w:p>
     <w:p>
@@ -4840,7 +3743,7 @@
           <w:lang w:val="en-US"/>
         </w:rPr>
       </w:pPr>
-      <w:bookmarkStart w:id="7" w:name="_Toc373511176"/>
+      <w:bookmarkStart w:id="6" w:name="_Toc373511176"/>
       <w:r>
         <w:rPr>
           <w:lang w:val="en-US"/>
@@ -4848,52 +3751,177 @@
         <w:lastRenderedPageBreak/>
         <w:t>JQM command line</w:t>
       </w:r>
+      <w:bookmarkEnd w:id="6"/>
+    </w:p>
+    <w:p/>
+    <w:p>
+      <w:pPr>
+        <w:rPr>
+          <w:lang w:val="en-US"/>
+        </w:rPr>
+      </w:pPr>
+      <w:r>
+        <w:rPr>
+          <w:lang w:val="en-US"/>
+        </w:rPr>
+        <w:t xml:space="preserve">This command line will insert a job definition (JobDef </w:t>
+      </w:r>
+      <w:r>
+        <w:rPr>
+          <w:lang w:val="en-US"/>
+        </w:rPr>
+        <w:t xml:space="preserve">table </w:t>
+      </w:r>
+      <w:r>
+        <w:rPr>
+          <w:lang w:val="en-US"/>
+        </w:rPr>
+        <w:t>in the database)</w:t>
+      </w:r>
+      <w:r>
+        <w:rPr>
+          <w:lang w:val="en-US"/>
+        </w:rPr>
+        <w:t xml:space="preserve"> with all the job information.</w:t>
+      </w:r>
+    </w:p>
+    <w:p>
+      <w:pPr>
+        <w:pStyle w:val="Sansinterligne"/>
+        <w:rPr>
+          <w:lang w:val="en-US"/>
+        </w:rPr>
+      </w:pPr>
+      <w:r>
+        <w:rPr>
+          <w:lang w:val="en-US"/>
+        </w:rPr>
+        <w:t>Command line:</w:t>
+      </w:r>
+    </w:p>
+    <w:p>
+      <w:pPr>
+        <w:pStyle w:val="code"/>
+      </w:pPr>
+      <w:r>
+        <w:t>java -jar jqm</w:t>
+      </w:r>
+      <w:r>
+        <w:t xml:space="preserve">.jar </w:t>
+      </w:r>
+      <w:r>
+        <w:rPr>
+          <w:i/>
+        </w:rPr>
+        <w:t xml:space="preserve">myNode </w:t>
+      </w:r>
+      <w:r>
+        <w:t xml:space="preserve">–xml </w:t>
+      </w:r>
+      <w:r>
+        <w:rPr>
+          <w:i/>
+        </w:rPr>
+        <w:t>filepath/to/myjob.xml</w:t>
+      </w:r>
+    </w:p>
+    <w:p>
+      <w:pPr>
+        <w:rPr>
+          <w:lang w:val="en-US"/>
+        </w:rPr>
+      </w:pPr>
+    </w:p>
+    <w:p>
+      <w:pPr>
+        <w:pStyle w:val="Sansinterligne"/>
+        <w:rPr>
+          <w:lang w:val="en-US"/>
+        </w:rPr>
+      </w:pPr>
+      <w:r>
+        <w:rPr>
+          <w:lang w:val="en-US"/>
+        </w:rPr>
+        <w:t>Here</w:t>
+      </w:r>
+      <w:r>
+        <w:rPr>
+          <w:lang w:val="en-US"/>
+        </w:rPr>
+        <w:t>:</w:t>
+      </w:r>
+    </w:p>
+    <w:p>
+      <w:pPr>
+        <w:pStyle w:val="code"/>
+      </w:pPr>
+      <w:r>
+        <w:t>java -jar jqm</w:t>
+      </w:r>
+      <w:r>
+        <w:t>.jar testNode</w:t>
+      </w:r>
+      <w:r>
+        <w:rPr>
+          <w:i/>
+        </w:rPr>
+        <w:t xml:space="preserve"> </w:t>
+      </w:r>
+      <w:r>
+        <w:t xml:space="preserve">–xml </w:t>
+      </w:r>
+      <w:r>
+        <w:t>./jobs/callerProject/caller_job.xml</w:t>
+      </w:r>
+    </w:p>
+    <w:p>
+      <w:pPr>
+        <w:rPr>
+          <w:lang w:val="en-US"/>
+        </w:rPr>
+      </w:pPr>
+    </w:p>
+    <w:p>
+      <w:pPr>
+        <w:pStyle w:val="Titre2"/>
+        <w:rPr>
+          <w:lang w:val="en-US"/>
+        </w:rPr>
+      </w:pPr>
+      <w:bookmarkStart w:id="7" w:name="_Toc373511177"/>
+      <w:r>
+        <w:rPr>
+          <w:lang w:val="en-US"/>
+        </w:rPr>
+        <w:t>Enqueue your principal job</w:t>
+      </w:r>
       <w:bookmarkEnd w:id="7"/>
     </w:p>
-    <w:p/>
-    <w:p>
-      <w:pPr>
-        <w:rPr>
-          <w:lang w:val="en-US"/>
-        </w:rPr>
-      </w:pPr>
-      <w:r>
-        <w:rPr>
-          <w:lang w:val="en-US"/>
-        </w:rPr>
-        <w:t>This command line will insert a job definition (</w:t>
-      </w:r>
-      <w:proofErr w:type="spellStart"/>
-      <w:r>
-        <w:rPr>
-          <w:lang w:val="en-US"/>
-        </w:rPr>
-        <w:t>JobDef</w:t>
-      </w:r>
-      <w:proofErr w:type="spellEnd"/>
-      <w:r>
-        <w:rPr>
-          <w:lang w:val="en-US"/>
-        </w:rPr>
-        <w:t xml:space="preserve"> </w:t>
-      </w:r>
-      <w:r>
-        <w:rPr>
-          <w:lang w:val="en-US"/>
-        </w:rPr>
-        <w:t xml:space="preserve">table </w:t>
-      </w:r>
-      <w:r>
-        <w:rPr>
-          <w:lang w:val="en-US"/>
-        </w:rPr>
-        <w:t>in the database)</w:t>
-      </w:r>
-      <w:r>
-        <w:rPr>
-          <w:lang w:val="en-US"/>
-        </w:rPr>
-        <w:t xml:space="preserve"> with all the job information.</w:t>
+    <w:p>
+      <w:pPr>
+        <w:rPr>
+          <w:lang w:val="en-US"/>
+        </w:rPr>
+      </w:pPr>
+    </w:p>
+    <w:p>
+      <w:pPr>
+        <w:rPr>
+          <w:lang w:val="en-US"/>
+        </w:rPr>
+      </w:pPr>
+      <w:r>
+        <w:rPr>
+          <w:lang w:val="en-US"/>
+        </w:rPr>
+        <w:t>This command line will insert in the database a job instance (JobInstance in the database)</w:t>
+      </w:r>
+      <w:r>
+        <w:rPr>
+          <w:lang w:val="en-US"/>
+        </w:rPr>
+        <w:t>. The job in enqueued and should be catch by a running node to be performed.</w:t>
       </w:r>
     </w:p>
     <w:p>
@@ -4907,230 +3935,8 @@
         <w:rPr>
           <w:lang w:val="en-US"/>
         </w:rPr>
-        <w:t>Command line:</w:t>
-      </w:r>
-    </w:p>
-    <w:p>
-      <w:pPr>
-        <w:pStyle w:val="code"/>
-      </w:pPr>
-      <w:proofErr w:type="gramStart"/>
-      <w:r>
-        <w:t>java</w:t>
-      </w:r>
-      <w:proofErr w:type="gramEnd"/>
-      <w:r>
-        <w:t xml:space="preserve"> -jar jqm</w:t>
-      </w:r>
-      <w:r>
-        <w:t xml:space="preserve">.jar </w:t>
-      </w:r>
-      <w:proofErr w:type="spellStart"/>
-      <w:r>
-        <w:rPr>
-          <w:i/>
-        </w:rPr>
-        <w:t>myNode</w:t>
-      </w:r>
-      <w:proofErr w:type="spellEnd"/>
-      <w:r>
-        <w:rPr>
-          <w:i/>
-        </w:rPr>
-        <w:t xml:space="preserve"> </w:t>
-      </w:r>
-      <w:r>
-        <w:t xml:space="preserve">–xml </w:t>
-      </w:r>
-      <w:proofErr w:type="spellStart"/>
-      <w:r>
-        <w:rPr>
-          <w:i/>
-        </w:rPr>
-        <w:t>filepath</w:t>
-      </w:r>
-      <w:proofErr w:type="spellEnd"/>
-      <w:r>
-        <w:rPr>
-          <w:i/>
-        </w:rPr>
-        <w:t>/to/myjob.xml</w:t>
-      </w:r>
-    </w:p>
-    <w:p>
-      <w:pPr>
-        <w:rPr>
-          <w:lang w:val="en-US"/>
-        </w:rPr>
-      </w:pPr>
-    </w:p>
-    <w:p>
-      <w:pPr>
-        <w:pStyle w:val="Sansinterligne"/>
-        <w:rPr>
-          <w:lang w:val="en-US"/>
-        </w:rPr>
-      </w:pPr>
-      <w:r>
-        <w:rPr>
-          <w:lang w:val="en-US"/>
-        </w:rPr>
-        <w:t>Here</w:t>
-      </w:r>
-      <w:r>
-        <w:rPr>
-          <w:lang w:val="en-US"/>
-        </w:rPr>
-        <w:t>:</w:t>
-      </w:r>
-    </w:p>
-    <w:p>
-      <w:pPr>
-        <w:pStyle w:val="code"/>
-      </w:pPr>
-      <w:proofErr w:type="gramStart"/>
-      <w:r>
-        <w:t>java</w:t>
-      </w:r>
-      <w:proofErr w:type="gramEnd"/>
-      <w:r>
-        <w:t xml:space="preserve"> -jar jqm</w:t>
-      </w:r>
-      <w:r>
-        <w:t xml:space="preserve">.jar </w:t>
-      </w:r>
-      <w:proofErr w:type="spellStart"/>
-      <w:r>
-        <w:t>testNode</w:t>
-      </w:r>
-      <w:proofErr w:type="spellEnd"/>
-      <w:r>
-        <w:rPr>
-          <w:i/>
-        </w:rPr>
-        <w:t xml:space="preserve"> </w:t>
-      </w:r>
-      <w:r>
-        <w:t xml:space="preserve">–xml </w:t>
-      </w:r>
-      <w:r>
-        <w:t>./jobs/</w:t>
-      </w:r>
-      <w:proofErr w:type="spellStart"/>
-      <w:r>
-        <w:t>callerProject</w:t>
-      </w:r>
-      <w:proofErr w:type="spellEnd"/>
-      <w:r>
-        <w:t>/caller_job.xml</w:t>
-      </w:r>
-    </w:p>
-    <w:p>
-      <w:pPr>
-        <w:rPr>
-          <w:lang w:val="en-US"/>
-        </w:rPr>
-      </w:pPr>
-    </w:p>
-    <w:p>
-      <w:pPr>
-        <w:pStyle w:val="Titre2"/>
-        <w:rPr>
-          <w:lang w:val="en-US"/>
-        </w:rPr>
-      </w:pPr>
-      <w:bookmarkStart w:id="8" w:name="_Toc373511177"/>
-      <w:proofErr w:type="spellStart"/>
-      <w:r>
-        <w:rPr>
-          <w:lang w:val="en-US"/>
-        </w:rPr>
-        <w:t>Enqueue</w:t>
-      </w:r>
-      <w:proofErr w:type="spellEnd"/>
-      <w:r>
-        <w:rPr>
-          <w:lang w:val="en-US"/>
-        </w:rPr>
-        <w:t xml:space="preserve"> your principal job</w:t>
-      </w:r>
-      <w:bookmarkEnd w:id="8"/>
-    </w:p>
-    <w:p>
-      <w:pPr>
-        <w:rPr>
-          <w:lang w:val="en-US"/>
-        </w:rPr>
-      </w:pPr>
-    </w:p>
-    <w:p>
-      <w:pPr>
-        <w:rPr>
-          <w:lang w:val="en-US"/>
-        </w:rPr>
-      </w:pPr>
-      <w:r>
-        <w:rPr>
-          <w:lang w:val="en-US"/>
-        </w:rPr>
-        <w:t>This command line will insert in the database a job instance (</w:t>
-      </w:r>
-      <w:proofErr w:type="spellStart"/>
-      <w:r>
-        <w:rPr>
-          <w:lang w:val="en-US"/>
-        </w:rPr>
-        <w:t>JobInstance</w:t>
-      </w:r>
-      <w:proofErr w:type="spellEnd"/>
-      <w:r>
-        <w:rPr>
-          <w:lang w:val="en-US"/>
-        </w:rPr>
-        <w:t xml:space="preserve"> in the database)</w:t>
-      </w:r>
-      <w:r>
-        <w:rPr>
-          <w:lang w:val="en-US"/>
-        </w:rPr>
-        <w:t xml:space="preserve">. The job in </w:t>
-      </w:r>
-      <w:proofErr w:type="spellStart"/>
-      <w:r>
-        <w:rPr>
-          <w:lang w:val="en-US"/>
-        </w:rPr>
-        <w:t>enqueued</w:t>
-      </w:r>
-      <w:proofErr w:type="spellEnd"/>
-      <w:r>
-        <w:rPr>
-          <w:lang w:val="en-US"/>
-        </w:rPr>
-        <w:t xml:space="preserve"> and should be catch by a running node to be performed.</w:t>
-      </w:r>
-    </w:p>
-    <w:p>
-      <w:pPr>
-        <w:pStyle w:val="Sansinterligne"/>
-        <w:rPr>
-          <w:lang w:val="en-US"/>
-        </w:rPr>
-      </w:pPr>
-      <w:r>
-        <w:rPr>
-          <w:lang w:val="en-US"/>
-        </w:rPr>
-        <w:t xml:space="preserve">Command </w:t>
-      </w:r>
-      <w:proofErr w:type="gramStart"/>
-      <w:r>
-        <w:rPr>
-          <w:lang w:val="en-US"/>
-        </w:rPr>
-        <w:t>line :</w:t>
-      </w:r>
-      <w:proofErr w:type="gramEnd"/>
+        <w:t>Command line :</w:t>
+      </w:r>
     </w:p>
     <w:p>
       <w:pPr>
@@ -5140,157 +3946,92 @@
           <w:lang w:val="fr-FR"/>
         </w:rPr>
       </w:pPr>
-      <w:proofErr w:type="gramStart"/>
       <w:r>
         <w:rPr>
           <w:lang w:val="fr-FR"/>
         </w:rPr>
-        <w:t>java</w:t>
-      </w:r>
-      <w:proofErr w:type="gramEnd"/>
+        <w:t>java -jar</w:t>
+      </w:r>
       <w:r>
         <w:rPr>
           <w:lang w:val="fr-FR"/>
         </w:rPr>
-        <w:t xml:space="preserve"> -jar</w:t>
+        <w:t xml:space="preserve"> jqm</w:t>
       </w:r>
       <w:r>
         <w:rPr>
           <w:lang w:val="fr-FR"/>
         </w:rPr>
-        <w:t xml:space="preserve"> jqm</w:t>
-      </w:r>
-      <w:r>
-        <w:rPr>
-          <w:lang w:val="fr-FR"/>
-        </w:rPr>
         <w:t xml:space="preserve">.jar </w:t>
       </w:r>
-      <w:proofErr w:type="spellStart"/>
       <w:r>
         <w:rPr>
           <w:i/>
           <w:lang w:val="fr-FR"/>
         </w:rPr>
-        <w:t>myNode</w:t>
-      </w:r>
-      <w:proofErr w:type="spellEnd"/>
+        <w:t xml:space="preserve">myNode </w:t>
+      </w:r>
+      <w:r>
+        <w:rPr>
+          <w:lang w:val="fr-FR"/>
+        </w:rPr>
+        <w:t xml:space="preserve">–enqueue </w:t>
+      </w:r>
       <w:r>
         <w:rPr>
           <w:i/>
           <w:lang w:val="fr-FR"/>
         </w:rPr>
-        <w:t xml:space="preserve"> </w:t>
-      </w:r>
-      <w:r>
-        <w:rPr>
-          <w:lang w:val="fr-FR"/>
-        </w:rPr>
-        <w:t>–</w:t>
-      </w:r>
-      <w:proofErr w:type="spellStart"/>
-      <w:r>
-        <w:rPr>
-          <w:lang w:val="fr-FR"/>
-        </w:rPr>
-        <w:t>enqueue</w:t>
-      </w:r>
-      <w:proofErr w:type="spellEnd"/>
-      <w:r>
-        <w:rPr>
-          <w:lang w:val="fr-FR"/>
-        </w:rPr>
-        <w:t xml:space="preserve"> </w:t>
-      </w:r>
-      <w:proofErr w:type="spellStart"/>
-      <w:r>
+        <w:t>JobName</w:t>
+      </w:r>
+    </w:p>
+    <w:p/>
+    <w:p>
+      <w:pPr>
+        <w:pStyle w:val="Sansinterligne"/>
+        <w:rPr>
+          <w:lang w:val="en-US"/>
+        </w:rPr>
+      </w:pPr>
+      <w:r>
+        <w:rPr>
+          <w:lang w:val="en-US"/>
+        </w:rPr>
+        <w:t>Here :</w:t>
+      </w:r>
+    </w:p>
+    <w:p>
+      <w:pPr>
+        <w:pStyle w:val="code"/>
         <w:rPr>
           <w:i/>
           <w:lang w:val="fr-FR"/>
         </w:rPr>
-        <w:t>JobName</w:t>
-      </w:r>
-      <w:proofErr w:type="spellEnd"/>
-    </w:p>
-    <w:p/>
-    <w:p>
-      <w:pPr>
-        <w:pStyle w:val="Sansinterligne"/>
-        <w:rPr>
-          <w:lang w:val="en-US"/>
-        </w:rPr>
-      </w:pPr>
-      <w:proofErr w:type="gramStart"/>
-      <w:r>
-        <w:rPr>
-          <w:lang w:val="en-US"/>
-        </w:rPr>
-        <w:t>Here :</w:t>
-      </w:r>
-      <w:proofErr w:type="gramEnd"/>
-    </w:p>
-    <w:p>
-      <w:pPr>
-        <w:pStyle w:val="code"/>
+      </w:pPr>
+      <w:r>
+        <w:rPr>
+          <w:lang w:val="fr-FR"/>
+        </w:rPr>
+        <w:t>java -jar jqm</w:t>
+      </w:r>
+      <w:r>
+        <w:rPr>
+          <w:lang w:val="fr-FR"/>
+        </w:rPr>
+        <w:t>.jar testNode</w:t>
+      </w:r>
+      <w:r>
         <w:rPr>
           <w:i/>
           <w:lang w:val="fr-FR"/>
         </w:rPr>
-      </w:pPr>
-      <w:proofErr w:type="gramStart"/>
+        <w:t xml:space="preserve"> </w:t>
+      </w:r>
       <w:r>
         <w:rPr>
           <w:lang w:val="fr-FR"/>
         </w:rPr>
-        <w:t>java</w:t>
-      </w:r>
-      <w:proofErr w:type="gramEnd"/>
-      <w:r>
-        <w:rPr>
-          <w:lang w:val="fr-FR"/>
-        </w:rPr>
-        <w:t xml:space="preserve"> -jar jqm</w:t>
-      </w:r>
-      <w:r>
-        <w:rPr>
-          <w:lang w:val="fr-FR"/>
-        </w:rPr>
-        <w:t xml:space="preserve">.jar </w:t>
-      </w:r>
-      <w:proofErr w:type="spellStart"/>
-      <w:r>
-        <w:rPr>
-          <w:lang w:val="fr-FR"/>
-        </w:rPr>
-        <w:t>testNode</w:t>
-      </w:r>
-      <w:proofErr w:type="spellEnd"/>
-      <w:r>
-        <w:rPr>
-          <w:i/>
-          <w:lang w:val="fr-FR"/>
-        </w:rPr>
-        <w:t xml:space="preserve"> </w:t>
-      </w:r>
-      <w:r>
-        <w:rPr>
-          <w:lang w:val="fr-FR"/>
-        </w:rPr>
-        <w:t>–</w:t>
-      </w:r>
-      <w:proofErr w:type="spellStart"/>
-      <w:r>
-        <w:rPr>
-          <w:lang w:val="fr-FR"/>
-        </w:rPr>
-        <w:t>enqueue</w:t>
-      </w:r>
-      <w:proofErr w:type="spellEnd"/>
-      <w:r>
-        <w:rPr>
-          <w:lang w:val="fr-FR"/>
-        </w:rPr>
-        <w:t xml:space="preserve"> Caller</w:t>
+        <w:t>–enqueue Caller</w:t>
       </w:r>
     </w:p>
     <w:p/>
@@ -5301,14 +4042,14 @@
           <w:lang w:val="en-US"/>
         </w:rPr>
       </w:pPr>
-      <w:bookmarkStart w:id="9" w:name="_Toc373511178"/>
+      <w:bookmarkStart w:id="8" w:name="_Toc373511178"/>
       <w:r>
         <w:rPr>
           <w:lang w:val="en-US"/>
         </w:rPr>
         <w:t>You will see the Nirvana</w:t>
       </w:r>
-      <w:bookmarkEnd w:id="9"/>
+      <w:bookmarkEnd w:id="8"/>
     </w:p>
     <w:p>
       <w:pPr>
@@ -5370,33 +4111,24 @@
           <w:lang w:val="fr-FR"/>
         </w:rPr>
       </w:pPr>
-      <w:proofErr w:type="gramStart"/>
       <w:r>
         <w:rPr>
           <w:lang w:val="fr-FR"/>
         </w:rPr>
-        <w:t>java</w:t>
-      </w:r>
-      <w:proofErr w:type="gramEnd"/>
+        <w:t>java -ja</w:t>
+      </w:r>
       <w:r>
         <w:rPr>
           <w:lang w:val="fr-FR"/>
         </w:rPr>
-        <w:t xml:space="preserve"> -ja</w:t>
+        <w:t>r jqm</w:t>
       </w:r>
       <w:r>
         <w:rPr>
           <w:lang w:val="fr-FR"/>
         </w:rPr>
-        <w:t>r jqm</w:t>
-      </w:r>
-      <w:r>
-        <w:rPr>
-          <w:lang w:val="fr-FR"/>
-        </w:rPr>
         <w:t xml:space="preserve">.jar </w:t>
       </w:r>
-      <w:proofErr w:type="spellStart"/>
       <w:r>
         <w:rPr>
           <w:i/>
@@ -5404,7 +4136,6 @@
         </w:rPr>
         <w:t>myNode</w:t>
       </w:r>
-      <w:proofErr w:type="spellEnd"/>
     </w:p>
     <w:p/>
     <w:p>
@@ -5414,14 +4145,12 @@
           <w:lang w:val="en-US"/>
         </w:rPr>
       </w:pPr>
-      <w:proofErr w:type="gramStart"/>
       <w:r>
         <w:rPr>
           <w:lang w:val="en-US"/>
         </w:rPr>
         <w:t>Here :</w:t>
       </w:r>
-      <w:proofErr w:type="gramEnd"/>
     </w:p>
     <w:p>
       <w:pPr>
@@ -5431,40 +4160,24 @@
           <w:lang w:val="fr-FR"/>
         </w:rPr>
       </w:pPr>
-      <w:proofErr w:type="gramStart"/>
       <w:r>
         <w:rPr>
           <w:lang w:val="fr-FR"/>
         </w:rPr>
-        <w:t>java</w:t>
-      </w:r>
-      <w:proofErr w:type="gramEnd"/>
+        <w:t>java -ja</w:t>
+      </w:r>
       <w:r>
         <w:rPr>
           <w:lang w:val="fr-FR"/>
         </w:rPr>
-        <w:t xml:space="preserve"> -ja</w:t>
+        <w:t>r jqm</w:t>
       </w:r>
       <w:r>
         <w:rPr>
           <w:lang w:val="fr-FR"/>
         </w:rPr>
-        <w:t>r jqm</w:t>
-      </w:r>
-      <w:r>
-        <w:rPr>
-          <w:lang w:val="fr-FR"/>
-        </w:rPr>
-        <w:t xml:space="preserve">.jar </w:t>
-      </w:r>
-      <w:proofErr w:type="spellStart"/>
-      <w:r>
-        <w:rPr>
-          <w:lang w:val="fr-FR"/>
-        </w:rPr>
-        <w:t>testNode</w:t>
-      </w:r>
-      <w:proofErr w:type="spellEnd"/>
+        <w:t>.jar testNode</w:t>
+      </w:r>
     </w:p>
     <w:p/>
     <w:p/>
@@ -5480,7 +4193,7 @@
           <w:lang w:val="en-US"/>
         </w:rPr>
       </w:pPr>
-      <w:bookmarkStart w:id="10" w:name="_Toc373511179"/>
+      <w:bookmarkStart w:id="9" w:name="_Toc373511179"/>
       <w:r>
         <w:rPr>
           <w:lang w:val="en-US"/>
@@ -5488,7 +4201,7 @@
         <w:lastRenderedPageBreak/>
         <w:t>Recurrent problems</w:t>
       </w:r>
-      <w:bookmarkEnd w:id="10"/>
+      <w:bookmarkEnd w:id="9"/>
     </w:p>
     <w:p>
       <w:pPr>
@@ -5518,7 +4231,34 @@
         <w:rPr>
           <w:lang w:val="en-US"/>
         </w:rPr>
-        <w:t>JQM, if “address already in use” error appear. Change the ports of your nodes (by default a node is on the port 1789)</w:t>
+        <w:t xml:space="preserve">JQM, if </w:t>
+      </w:r>
+      <w:r>
+        <w:rPr>
+          <w:i/>
+          <w:lang w:val="en-US"/>
+        </w:rPr>
+        <w:t>“</w:t>
+      </w:r>
+      <w:r>
+        <w:rPr>
+          <w:i/>
+          <w:lang w:val="en-US"/>
+        </w:rPr>
+        <w:t>address already in use</w:t>
+      </w:r>
+      <w:r>
+        <w:rPr>
+          <w:i/>
+          <w:lang w:val="en-US"/>
+        </w:rPr>
+        <w:t>”</w:t>
+      </w:r>
+      <w:r>
+        <w:rPr>
+          <w:lang w:val="en-US"/>
+        </w:rPr>
+        <w:t xml:space="preserve"> error appear. Change the ports of your nodes (by default a node is on the port 1789)</w:t>
       </w:r>
     </w:p>
     <w:p>
@@ -5536,44 +4276,42 @@
         <w:rPr>
           <w:lang w:val="en-US"/>
         </w:rPr>
-        <w:t xml:space="preserve">When starting JQM, if “Unable to build </w:t>
-      </w:r>
-      <w:proofErr w:type="spellStart"/>
-      <w:r>
-        <w:rPr>
-          <w:lang w:val="en-US"/>
-        </w:rPr>
-        <w:t>EntityManager</w:t>
-      </w:r>
-      <w:proofErr w:type="spellEnd"/>
-      <w:r>
-        <w:rPr>
-          <w:lang w:val="en-US"/>
-        </w:rPr>
-        <w:t xml:space="preserve"> factory” error appear, the connection with the database is impossible. Check the information in the </w:t>
-      </w:r>
-      <w:proofErr w:type="spellStart"/>
-      <w:r>
-        <w:rPr>
-          <w:lang w:val="en-US"/>
-        </w:rPr>
-        <w:t>conf</w:t>
-      </w:r>
-      <w:proofErr w:type="spellEnd"/>
-      <w:r>
-        <w:rPr>
-          <w:lang w:val="en-US"/>
-        </w:rPr>
-        <w:t>/</w:t>
-      </w:r>
-      <w:proofErr w:type="spellStart"/>
-      <w:r>
-        <w:rPr>
-          <w:lang w:val="en-US"/>
-        </w:rPr>
-        <w:t>db.properties</w:t>
-      </w:r>
-      <w:proofErr w:type="spellEnd"/>
+        <w:t>When starting JQM, if “</w:t>
+      </w:r>
+      <w:r>
+        <w:rPr>
+          <w:i/>
+          <w:lang w:val="en-US"/>
+        </w:rPr>
+        <w:t>Unable</w:t>
+      </w:r>
+      <w:r>
+        <w:rPr>
+          <w:i/>
+          <w:lang w:val="en-US"/>
+        </w:rPr>
+        <w:t xml:space="preserve"> to build EntityManager factory</w:t>
+      </w:r>
+      <w:r>
+        <w:rPr>
+          <w:i/>
+          <w:lang w:val="en-US"/>
+        </w:rPr>
+        <w:t>”</w:t>
+      </w:r>
+      <w:r>
+        <w:rPr>
+          <w:lang w:val="en-US"/>
+        </w:rPr>
+        <w:t xml:space="preserve"> error appear, the connection with the database is impossible. Check the information in the </w:t>
+      </w:r>
+      <w:r>
+        <w:rPr>
+          <w:i/>
+          <w:lang w:val="en-US"/>
+        </w:rPr>
+        <w:t>conf/db.properties</w:t>
+      </w:r>
       <w:r>
         <w:rPr>
           <w:lang w:val="en-US"/>
@@ -5608,30 +4346,15 @@
         <w:rPr>
           <w:lang w:val="en-US"/>
         </w:rPr>
-        <w:t xml:space="preserve">: In the </w:t>
-      </w:r>
-      <w:proofErr w:type="spellStart"/>
-      <w:r>
-        <w:rPr>
-          <w:lang w:val="en-US"/>
-        </w:rPr>
-        <w:t>DatabaseProp</w:t>
-      </w:r>
-      <w:proofErr w:type="spellEnd"/>
-      <w:r>
-        <w:rPr>
-          <w:lang w:val="en-US"/>
-        </w:rPr>
-        <w:t xml:space="preserve"> table, the field </w:t>
-      </w:r>
-      <w:proofErr w:type="spellStart"/>
-      <w:r>
-        <w:rPr>
+        <w:t xml:space="preserve">: In the DatabaseProp table, the field </w:t>
+      </w:r>
+      <w:r>
+        <w:rPr>
+          <w:i/>
           <w:lang w:val="en-US"/>
         </w:rPr>
         <w:t>pwd</w:t>
       </w:r>
-      <w:proofErr w:type="spellEnd"/>
       <w:r>
         <w:rPr>
           <w:lang w:val="en-US"/>
@@ -5660,14 +4383,98 @@
         <w:rPr>
           <w:lang w:val="en-US"/>
         </w:rPr>
-        <w:t xml:space="preserve">Problem with the download of the dependencies during the execution: Your nexus or depositories configuration must be wrong. Check your pom.xml or your </w:t>
-      </w:r>
-      <w:r>
-        <w:rPr>
-          <w:lang w:val="en-US"/>
-        </w:rPr>
-        <w:t>setting.xml.</w:t>
-      </w:r>
+        <w:t xml:space="preserve">Problem with the download of the dependencies during the execution: Your nexus or depositories configuration must be wrong. Check your </w:t>
+      </w:r>
+      <w:r>
+        <w:rPr>
+          <w:i/>
+          <w:lang w:val="en-US"/>
+        </w:rPr>
+        <w:t>pom.xml</w:t>
+      </w:r>
+      <w:r>
+        <w:rPr>
+          <w:lang w:val="en-US"/>
+        </w:rPr>
+        <w:t xml:space="preserve"> or your </w:t>
+      </w:r>
+      <w:r>
+        <w:rPr>
+          <w:i/>
+          <w:lang w:val="en-US"/>
+        </w:rPr>
+        <w:t>setting.xml</w:t>
+      </w:r>
+      <w:r>
+        <w:rPr>
+          <w:lang w:val="en-US"/>
+        </w:rPr>
+        <w:t>.</w:t>
+      </w:r>
+    </w:p>
+    <w:p>
+      <w:pPr>
+        <w:pStyle w:val="Paragraphedeliste"/>
+        <w:numPr>
+          <w:ilvl w:val="0"/>
+          <w:numId w:val="2"/>
+        </w:numPr>
+        <w:rPr>
+          <w:lang w:val="en-US"/>
+        </w:rPr>
+      </w:pPr>
+      <w:r>
+        <w:rPr>
+          <w:lang w:val="en-US"/>
+        </w:rPr>
+        <w:t xml:space="preserve">Jcabi/Aether can’t find the current dependency: Check your repository parameters and if the dependency is on your nexus repository. If you are sure that the dependency is on the nexus, the directories corresponding to the </w:t>
+      </w:r>
+      <w:r>
+        <w:rPr>
+          <w:i/>
+          <w:lang w:val="en-US"/>
+        </w:rPr>
+        <w:t>groupId</w:t>
+      </w:r>
+      <w:r>
+        <w:rPr>
+          <w:lang w:val="en-US"/>
+        </w:rPr>
+        <w:t xml:space="preserve"> must be deleted on your local repository.</w:t>
+      </w:r>
+    </w:p>
+    <w:p>
+      <w:pPr>
+        <w:pStyle w:val="Paragraphedeliste"/>
+        <w:numPr>
+          <w:ilvl w:val="0"/>
+          <w:numId w:val="2"/>
+        </w:numPr>
+        <w:rPr>
+          <w:lang w:val="en-US"/>
+        </w:rPr>
+      </w:pPr>
+      <w:r>
+        <w:rPr>
+          <w:lang w:val="en-US"/>
+        </w:rPr>
+        <w:t xml:space="preserve"> </w:t>
+      </w:r>
+      <w:r>
+        <w:rPr>
+          <w:i/>
+          <w:lang w:val="en-US"/>
+        </w:rPr>
+        <w:t>“NoSuchMethodException”</w:t>
+      </w:r>
+      <w:r>
+        <w:rPr>
+          <w:lang w:val="en-US"/>
+        </w:rPr>
+        <w:t>: Check if the current JQM version is the last released version.</w:t>
+      </w:r>
+      <w:bookmarkStart w:id="10" w:name="_GoBack"/>
+      <w:bookmarkEnd w:id="10"/>
     </w:p>
     <w:p>
       <w:pPr>
@@ -5703,15 +4510,7 @@
         </w:rPr>
       </w:pPr>
       <w:r>
-        <w:t xml:space="preserve">Marc-Antoine </w:t>
-      </w:r>
-      <w:proofErr w:type="spellStart"/>
-      <w:r>
-        <w:t>Gouillart</w:t>
-      </w:r>
-      <w:proofErr w:type="spellEnd"/>
-      <w:r>
-        <w:t xml:space="preserve">: </w:t>
+        <w:t xml:space="preserve">Marc-Antoine Gouillart: </w:t>
       </w:r>
       <w:hyperlink r:id="rId7" w:history="1">
         <w:r>
@@ -6724,6 +5523,7 @@
   <w:style w:type="character" w:default="1" w:styleId="Policepardfaut">
     <w:name w:val="Default Paragraph Font"/>
     <w:uiPriority w:val="1"/>
+    <w:semiHidden/>
     <w:unhideWhenUsed/>
   </w:style>
   <w:style w:type="table" w:default="1" w:styleId="TableauNormal">
@@ -7459,6 +6259,7 @@
   <w:style w:type="character" w:default="1" w:styleId="Policepardfaut">
     <w:name w:val="Default Paragraph Font"/>
     <w:uiPriority w:val="1"/>
+    <w:semiHidden/>
     <w:unhideWhenUsed/>
   </w:style>
   <w:style w:type="table" w:default="1" w:styleId="TableauNormal">
@@ -8041,7 +6842,7 @@
   <a:extraClrSchemeLst/>
   <a:extLst>
     <a:ext uri="{05A4C25C-085E-4340-85A3-A5531E510DB2}">
-      <thm15:themeFamily xmlns:thm15="http://schemas.microsoft.com/office/thememl/2012/main" xmlns="" name="Office Theme" id="{62F939B6-93AF-4DB8-9C6B-D6C7DFDC589F}" vid="{4A3C46E8-61CC-4603-A589-7422A47A8E4A}"/>
+      <thm15:themeFamily xmlns="" xmlns:thm15="http://schemas.microsoft.com/office/thememl/2012/main" name="Office Theme" id="{62F939B6-93AF-4DB8-9C6B-D6C7DFDC589F}" vid="{4A3C46E8-61CC-4603-A589-7422A47A8E4A}"/>
     </a:ext>
   </a:extLst>
 </a:theme>
@@ -8052,7 +6853,7 @@
 </file>
 
 <file path=customXml/itemProps1.xml><?xml version="1.0" encoding="utf-8"?>
-<ds:datastoreItem xmlns:ds="http://schemas.openxmlformats.org/officeDocument/2006/customXml" ds:itemID="{18A3ACB1-C32E-8647-88ED-EEE854B7C7C5}">
+<ds:datastoreItem xmlns:ds="http://schemas.openxmlformats.org/officeDocument/2006/customXml" ds:itemID="{D1BAD1FF-928E-8942-8A08-687AD3E1B70F}">
   <ds:schemaRefs>
     <ds:schemaRef ds:uri="http://schemas.openxmlformats.org/officeDocument/2006/bibliography"/>
   </ds:schemaRefs>

</xml_diff>